<commit_message>
Add Forms for taking data
</commit_message>
<xml_diff>
--- a/Data/INFORMATIONS.docx
+++ b/Data/INFORMATIONS.docx
@@ -4,15 +4,7 @@
   <w:body>
     <w:p>
       <w:r>
-        <w:t>/</w:t>
-      </w:r>
-      <w:proofErr w:type="spellStart"/>
-      <w:r>
-        <w:t>anu_hospitality_project</w:t>
-      </w:r>
-      <w:proofErr w:type="spellEnd"/>
-      <w:r>
-        <w:t>/</w:t>
+        <w:t>/anu_hospitality_project/</w:t>
       </w:r>
     </w:p>
     <w:p>
@@ -34,23 +26,7 @@
         <w:t>──</w:t>
       </w:r>
       <w:r>
-        <w:t xml:space="preserve"> </w:t>
-      </w:r>
-      <w:proofErr w:type="spellStart"/>
-      <w:r>
-        <w:t>index.php</w:t>
-      </w:r>
-      <w:proofErr w:type="spellEnd"/>
-      <w:r>
-        <w:t xml:space="preserve">                  # Landing page (Home + </w:t>
-      </w:r>
-      <w:proofErr w:type="gramStart"/>
-      <w:r>
-        <w:t>About</w:t>
-      </w:r>
-      <w:proofErr w:type="gramEnd"/>
-      <w:r>
-        <w:t xml:space="preserve"> + Services + Job Roles + Contact)</w:t>
+        <w:t xml:space="preserve"> index.php                  # Landing page (Home + About + Services + Job Roles + Contact)</w:t>
       </w:r>
     </w:p>
     <w:p>
@@ -67,15 +43,7 @@
         <w:t>──</w:t>
       </w:r>
       <w:r>
-        <w:t xml:space="preserve"> </w:t>
-      </w:r>
-      <w:proofErr w:type="spellStart"/>
-      <w:r>
-        <w:t>services.php</w:t>
-      </w:r>
-      <w:proofErr w:type="spellEnd"/>
-      <w:r>
-        <w:t xml:space="preserve">               # Detailed Services page</w:t>
+        <w:t xml:space="preserve"> services.php               # Detailed Services page</w:t>
       </w:r>
     </w:p>
     <w:p>
@@ -92,15 +60,7 @@
         <w:t>──</w:t>
       </w:r>
       <w:r>
-        <w:t xml:space="preserve"> </w:t>
-      </w:r>
-      <w:proofErr w:type="spellStart"/>
-      <w:r>
-        <w:t>job_roles.php</w:t>
-      </w:r>
-      <w:proofErr w:type="spellEnd"/>
-      <w:r>
-        <w:t xml:space="preserve">              # Detailed Job Roles page</w:t>
+        <w:t xml:space="preserve"> job_roles.php              # Detailed Job Roles page</w:t>
       </w:r>
     </w:p>
     <w:p>
@@ -117,15 +77,7 @@
         <w:t>──</w:t>
       </w:r>
       <w:r>
-        <w:t xml:space="preserve"> </w:t>
-      </w:r>
-      <w:proofErr w:type="spellStart"/>
-      <w:r>
-        <w:t>candidate_apply.php</w:t>
-      </w:r>
-      <w:proofErr w:type="spellEnd"/>
-      <w:r>
-        <w:t xml:space="preserve">        # Candidate job application form</w:t>
+        <w:t xml:space="preserve"> candidate_apply.php        # Candidate job application form</w:t>
       </w:r>
     </w:p>
     <w:p>
@@ -142,15 +94,7 @@
         <w:t>──</w:t>
       </w:r>
       <w:r>
-        <w:t xml:space="preserve"> </w:t>
-      </w:r>
-      <w:proofErr w:type="spellStart"/>
-      <w:r>
-        <w:t>company_join.php</w:t>
-      </w:r>
-      <w:proofErr w:type="spellEnd"/>
-      <w:r>
-        <w:t xml:space="preserve">           # Company partner form</w:t>
+        <w:t xml:space="preserve"> company_join.php           # Company partner form</w:t>
       </w:r>
     </w:p>
     <w:p>
@@ -167,15 +111,7 @@
         <w:t>──</w:t>
       </w:r>
       <w:r>
-        <w:t xml:space="preserve"> </w:t>
-      </w:r>
-      <w:proofErr w:type="spellStart"/>
-      <w:r>
-        <w:t>policy_privacy.php</w:t>
-      </w:r>
-      <w:proofErr w:type="spellEnd"/>
-      <w:r>
-        <w:t xml:space="preserve">         # Privacy Policy</w:t>
+        <w:t xml:space="preserve"> policy_privacy.php         # Privacy Policy</w:t>
       </w:r>
     </w:p>
     <w:p>
@@ -192,15 +128,7 @@
         <w:t>──</w:t>
       </w:r>
       <w:r>
-        <w:t xml:space="preserve"> </w:t>
-      </w:r>
-      <w:proofErr w:type="spellStart"/>
-      <w:r>
-        <w:t>policy_terms.php</w:t>
-      </w:r>
-      <w:proofErr w:type="spellEnd"/>
-      <w:r>
-        <w:t xml:space="preserve">           # Terms &amp; Conditions</w:t>
+        <w:t xml:space="preserve"> policy_terms.php           # Terms &amp; Conditions</w:t>
       </w:r>
     </w:p>
     <w:p>
@@ -217,15 +145,7 @@
         <w:t>──</w:t>
       </w:r>
       <w:r>
-        <w:t xml:space="preserve"> </w:t>
-      </w:r>
-      <w:proofErr w:type="spellStart"/>
-      <w:r>
-        <w:t>policy_refund.php</w:t>
-      </w:r>
-      <w:proofErr w:type="spellEnd"/>
-      <w:r>
-        <w:t xml:space="preserve">          # Refund Policy</w:t>
+        <w:t xml:space="preserve"> policy_refund.php          # Refund Policy</w:t>
       </w:r>
     </w:p>
     <w:p>
@@ -242,15 +162,7 @@
         <w:t>──</w:t>
       </w:r>
       <w:r>
-        <w:t xml:space="preserve"> </w:t>
-      </w:r>
-      <w:proofErr w:type="spellStart"/>
-      <w:r>
-        <w:t>policy_cookies.php</w:t>
-      </w:r>
-      <w:proofErr w:type="spellEnd"/>
-      <w:r>
-        <w:t xml:space="preserve">         # Cookies Policy</w:t>
+        <w:t xml:space="preserve"> policy_cookies.php         # Cookies Policy</w:t>
       </w:r>
     </w:p>
     <w:p>
@@ -267,15 +179,7 @@
         <w:t>──</w:t>
       </w:r>
       <w:r>
-        <w:t xml:space="preserve"> </w:t>
-      </w:r>
-      <w:proofErr w:type="spellStart"/>
-      <w:r>
-        <w:t>policy_other.php</w:t>
-      </w:r>
-      <w:proofErr w:type="spellEnd"/>
-      <w:r>
-        <w:t xml:space="preserve">           # Other Policies (optional)</w:t>
+        <w:t xml:space="preserve"> policy_other.php           # Other Policies (optional)</w:t>
       </w:r>
     </w:p>
     <w:p>
@@ -297,15 +201,7 @@
         <w:t>──</w:t>
       </w:r>
       <w:r>
-        <w:t xml:space="preserve"> </w:t>
-      </w:r>
-      <w:proofErr w:type="gramStart"/>
-      <w:r>
-        <w:t>admin</w:t>
-      </w:r>
-      <w:proofErr w:type="gramEnd"/>
-      <w:r>
-        <w:t>/                     # Admin Panel &amp; Backend</w:t>
+        <w:t xml:space="preserve"> admin/                     # Admin Panel &amp; Backend</w:t>
       </w:r>
     </w:p>
     <w:p>
@@ -325,15 +221,7 @@
         <w:t>──</w:t>
       </w:r>
       <w:r>
-        <w:t xml:space="preserve"> </w:t>
-      </w:r>
-      <w:proofErr w:type="spellStart"/>
-      <w:r>
-        <w:t>login.php</w:t>
-      </w:r>
-      <w:proofErr w:type="spellEnd"/>
-      <w:r>
-        <w:t xml:space="preserve">              # Admin login</w:t>
+        <w:t xml:space="preserve"> login.php              # Admin login</w:t>
       </w:r>
     </w:p>
     <w:p>
@@ -353,15 +241,7 @@
         <w:t>──</w:t>
       </w:r>
       <w:r>
-        <w:t xml:space="preserve"> </w:t>
-      </w:r>
-      <w:proofErr w:type="spellStart"/>
-      <w:r>
-        <w:t>forgot_password.php</w:t>
-      </w:r>
-      <w:proofErr w:type="spellEnd"/>
-      <w:r>
-        <w:t xml:space="preserve">    # Admin password reset</w:t>
+        <w:t xml:space="preserve"> forgot_password.php    # Admin password reset</w:t>
       </w:r>
     </w:p>
     <w:p>
@@ -381,15 +261,7 @@
         <w:t>──</w:t>
       </w:r>
       <w:r>
-        <w:t xml:space="preserve"> </w:t>
-      </w:r>
-      <w:proofErr w:type="spellStart"/>
-      <w:r>
-        <w:t>dashboard.php</w:t>
-      </w:r>
-      <w:proofErr w:type="spellEnd"/>
-      <w:r>
-        <w:t xml:space="preserve">          # Admin Dashboard (Main Panel)</w:t>
+        <w:t xml:space="preserve"> dashboard.php          # Admin Dashboard (Main Panel)</w:t>
       </w:r>
     </w:p>
     <w:p>
@@ -409,15 +281,7 @@
         <w:t>──</w:t>
       </w:r>
       <w:r>
-        <w:t xml:space="preserve"> </w:t>
-      </w:r>
-      <w:proofErr w:type="spellStart"/>
-      <w:r>
-        <w:t>candidates.php</w:t>
-      </w:r>
-      <w:proofErr w:type="spellEnd"/>
-      <w:r>
-        <w:t xml:space="preserve">         # Candidate data table with search &amp; pagination</w:t>
+        <w:t xml:space="preserve"> candidates.php         # Candidate data table with search &amp; pagination</w:t>
       </w:r>
     </w:p>
     <w:p>
@@ -437,15 +301,7 @@
         <w:t>──</w:t>
       </w:r>
       <w:r>
-        <w:t xml:space="preserve"> </w:t>
-      </w:r>
-      <w:proofErr w:type="spellStart"/>
-      <w:r>
-        <w:t>companies.php</w:t>
-      </w:r>
-      <w:proofErr w:type="spellEnd"/>
-      <w:r>
-        <w:t xml:space="preserve">          # Companies data table</w:t>
+        <w:t xml:space="preserve"> companies.php          # Companies data table</w:t>
       </w:r>
     </w:p>
     <w:p>
@@ -465,15 +321,7 @@
         <w:t>──</w:t>
       </w:r>
       <w:r>
-        <w:t xml:space="preserve"> </w:t>
-      </w:r>
-      <w:proofErr w:type="spellStart"/>
-      <w:r>
-        <w:t>queries.php</w:t>
-      </w:r>
-      <w:proofErr w:type="spellEnd"/>
-      <w:r>
-        <w:t xml:space="preserve">            # Contact queries table</w:t>
+        <w:t xml:space="preserve"> queries.php            # Contact queries table</w:t>
       </w:r>
     </w:p>
     <w:p>
@@ -493,15 +341,7 @@
         <w:t>──</w:t>
       </w:r>
       <w:r>
-        <w:t xml:space="preserve"> </w:t>
-      </w:r>
-      <w:proofErr w:type="spellStart"/>
-      <w:r>
-        <w:t>logout.php</w:t>
-      </w:r>
-      <w:proofErr w:type="spellEnd"/>
-      <w:r>
-        <w:t xml:space="preserve">             # Logout script</w:t>
+        <w:t xml:space="preserve"> logout.php             # Logout script</w:t>
       </w:r>
     </w:p>
     <w:p>
@@ -548,15 +388,7 @@
         <w:t>──</w:t>
       </w:r>
       <w:r>
-        <w:t xml:space="preserve"> </w:t>
-      </w:r>
-      <w:proofErr w:type="spellStart"/>
-      <w:r>
-        <w:t>header.php</w:t>
-      </w:r>
-      <w:proofErr w:type="spellEnd"/>
-      <w:r>
-        <w:t xml:space="preserve">             # Header included in all pages</w:t>
+        <w:t xml:space="preserve"> header.php             # Header included in all pages</w:t>
       </w:r>
     </w:p>
     <w:p>
@@ -576,28 +408,12 @@
         <w:t>──</w:t>
       </w:r>
       <w:r>
-        <w:t xml:space="preserve"> </w:t>
-      </w:r>
-      <w:proofErr w:type="spellStart"/>
-      <w:r>
-        <w:t>footer.php</w:t>
-      </w:r>
-      <w:proofErr w:type="spellEnd"/>
-      <w:r>
-        <w:t xml:space="preserve">             # Footer included in all pages</w:t>
-      </w:r>
-    </w:p>
-    <w:p>
-      <w:r>
-        <w:t xml:space="preserve">│   └── </w:t>
-      </w:r>
-      <w:proofErr w:type="spellStart"/>
-      <w:r>
-        <w:t>db_connect.php</w:t>
-      </w:r>
-      <w:proofErr w:type="spellEnd"/>
-      <w:r>
-        <w:t xml:space="preserve">         # Database connection (DO NOT push real credentials)</w:t>
+        <w:t xml:space="preserve"> footer.php             # Footer included in all pages</w:t>
+      </w:r>
+    </w:p>
+    <w:p>
+      <w:r>
+        <w:t>│   └── db_connect.php         # Database connection (DO NOT push real credentials)</w:t>
       </w:r>
     </w:p>
     <w:p>
@@ -620,30 +436,12 @@
         <w:t>──</w:t>
       </w:r>
       <w:r>
-        <w:t xml:space="preserve"> </w:t>
-      </w:r>
-      <w:proofErr w:type="spellStart"/>
-      <w:proofErr w:type="gramStart"/>
-      <w:r>
-        <w:t>config</w:t>
-      </w:r>
-      <w:proofErr w:type="spellEnd"/>
-      <w:proofErr w:type="gramEnd"/>
-      <w:r>
-        <w:t>/                    # Secure configuration &amp; secrets (future-proof)</w:t>
-      </w:r>
-    </w:p>
-    <w:p>
-      <w:r>
-        <w:t xml:space="preserve">│   └── </w:t>
-      </w:r>
-      <w:proofErr w:type="spellStart"/>
-      <w:r>
-        <w:t>config.php</w:t>
-      </w:r>
-      <w:proofErr w:type="spellEnd"/>
-      <w:r>
-        <w:t xml:space="preserve">             # Example: DB credentials, API keys, environment variables</w:t>
+        <w:t xml:space="preserve"> config/                    # Secure configuration &amp; secrets (future-proof)</w:t>
+      </w:r>
+    </w:p>
+    <w:p>
+      <w:r>
+        <w:t>│   └── config.php             # Example: DB credentials, API keys, environment variables</w:t>
       </w:r>
     </w:p>
     <w:p>
@@ -665,15 +463,7 @@
         <w:t>──</w:t>
       </w:r>
       <w:r>
-        <w:t xml:space="preserve"> </w:t>
-      </w:r>
-      <w:proofErr w:type="gramStart"/>
-      <w:r>
-        <w:t>assets</w:t>
-      </w:r>
-      <w:proofErr w:type="gramEnd"/>
-      <w:r>
-        <w:t>/                    # Global assets for the website</w:t>
+        <w:t xml:space="preserve"> assets/                    # Global assets for the website</w:t>
       </w:r>
     </w:p>
     <w:p>
@@ -693,15 +483,7 @@
         <w:t>──</w:t>
       </w:r>
       <w:r>
-        <w:t xml:space="preserve"> </w:t>
-      </w:r>
-      <w:proofErr w:type="spellStart"/>
-      <w:r>
-        <w:t>css</w:t>
-      </w:r>
-      <w:proofErr w:type="spellEnd"/>
-      <w:r>
-        <w:t>/</w:t>
+        <w:t xml:space="preserve"> css/</w:t>
       </w:r>
     </w:p>
     <w:p>
@@ -726,15 +508,7 @@
         <w:t>──</w:t>
       </w:r>
       <w:r>
-        <w:t xml:space="preserve"> </w:t>
-      </w:r>
-      <w:proofErr w:type="spellStart"/>
-      <w:r>
-        <w:t>js</w:t>
-      </w:r>
-      <w:proofErr w:type="spellEnd"/>
-      <w:r>
-        <w:t>/</w:t>
+        <w:t xml:space="preserve"> js/</w:t>
       </w:r>
     </w:p>
     <w:p>
@@ -771,23 +545,7 @@
         <w:t>──</w:t>
       </w:r>
       <w:r>
-        <w:t xml:space="preserve"> .</w:t>
-      </w:r>
-      <w:proofErr w:type="spellStart"/>
-      <w:r>
-        <w:t>htaccess</w:t>
-      </w:r>
-      <w:proofErr w:type="spellEnd"/>
-      <w:r>
-        <w:t xml:space="preserve">                  # Clean URLs (.</w:t>
-      </w:r>
-      <w:proofErr w:type="spellStart"/>
-      <w:r>
-        <w:t>php</w:t>
-      </w:r>
-      <w:proofErr w:type="spellEnd"/>
-      <w:r>
-        <w:t xml:space="preserve"> hidden), redirects, security rules</w:t>
+        <w:t xml:space="preserve"> .htaccess                  # Clean URLs (.php hidden), redirects, security rules</w:t>
       </w:r>
     </w:p>
     <w:p>
@@ -804,31 +562,7 @@
         <w:t>──</w:t>
       </w:r>
       <w:r>
-        <w:t xml:space="preserve"> .</w:t>
-      </w:r>
-      <w:proofErr w:type="spellStart"/>
-      <w:r>
-        <w:t>gitignore</w:t>
-      </w:r>
-      <w:proofErr w:type="spellEnd"/>
-      <w:r>
-        <w:t xml:space="preserve">                 # Ignore sensitive files (</w:t>
-      </w:r>
-      <w:proofErr w:type="spellStart"/>
-      <w:r>
-        <w:t>config</w:t>
-      </w:r>
-      <w:proofErr w:type="spellEnd"/>
-      <w:r>
-        <w:t xml:space="preserve">/, </w:t>
-      </w:r>
-      <w:proofErr w:type="spellStart"/>
-      <w:r>
-        <w:t>db_connect.php</w:t>
-      </w:r>
-      <w:proofErr w:type="spellEnd"/>
-      <w:r>
-        <w:t>)</w:t>
+        <w:t xml:space="preserve"> .gitignore                 # Ignore sensitive files (config/, db_connect.php)</w:t>
       </w:r>
     </w:p>
     <w:p>
@@ -885,33 +619,7 @@
           <w:lang w:eastAsia="en-IN"/>
         </w:rPr>
         <w:lastRenderedPageBreak/>
-        <w:t>.</w:t>
-      </w:r>
-      <w:proofErr w:type="spellStart"/>
-      <w:r>
-        <w:rPr>
-          <w:rFonts w:ascii="Times New Roman" w:eastAsia="Times New Roman" w:hAnsi="Times New Roman" w:cs="Times New Roman"/>
-          <w:b/>
-          <w:bCs/>
-          <w:kern w:val="36"/>
-          <w:sz w:val="48"/>
-          <w:szCs w:val="48"/>
-          <w:lang w:eastAsia="en-IN"/>
-        </w:rPr>
-        <w:t>htaccess</w:t>
-      </w:r>
-      <w:proofErr w:type="spellEnd"/>
-      <w:r>
-        <w:rPr>
-          <w:rFonts w:ascii="Times New Roman" w:eastAsia="Times New Roman" w:hAnsi="Times New Roman" w:cs="Times New Roman"/>
-          <w:b/>
-          <w:bCs/>
-          <w:kern w:val="36"/>
-          <w:sz w:val="48"/>
-          <w:szCs w:val="48"/>
-          <w:lang w:eastAsia="en-IN"/>
-        </w:rPr>
-        <w:t xml:space="preserve"> for Your Project</w:t>
+        <w:t>.htaccess for Your Project</w:t>
       </w:r>
     </w:p>
     <w:p>
@@ -1056,25 +764,14 @@
           <w:lang w:eastAsia="en-IN"/>
         </w:rPr>
       </w:pPr>
-      <w:proofErr w:type="spellStart"/>
-      <w:r>
-        <w:rPr>
-          <w:rFonts w:ascii="Courier New" w:eastAsia="Times New Roman" w:hAnsi="Courier New" w:cs="Courier New"/>
-          <w:sz w:val="20"/>
-          <w:szCs w:val="20"/>
-          <w:lang w:eastAsia="en-IN"/>
-        </w:rPr>
-        <w:t>RewriteEngine</w:t>
-      </w:r>
-      <w:proofErr w:type="spellEnd"/>
-      <w:r>
-        <w:rPr>
-          <w:rFonts w:ascii="Courier New" w:eastAsia="Times New Roman" w:hAnsi="Courier New" w:cs="Courier New"/>
-          <w:sz w:val="20"/>
-          <w:szCs w:val="20"/>
-          <w:lang w:eastAsia="en-IN"/>
-        </w:rPr>
-        <w:t xml:space="preserve"> On</w:t>
+      <w:r>
+        <w:rPr>
+          <w:rFonts w:ascii="Courier New" w:eastAsia="Times New Roman" w:hAnsi="Courier New" w:cs="Courier New"/>
+          <w:sz w:val="20"/>
+          <w:szCs w:val="20"/>
+          <w:lang w:eastAsia="en-IN"/>
+        </w:rPr>
+        <w:t>RewriteEngine On</w:t>
       </w:r>
     </w:p>
     <w:p>
@@ -1179,27 +876,7 @@
           <w:szCs w:val="20"/>
           <w:lang w:eastAsia="en-IN"/>
         </w:rPr>
-        <w:t># Remove .</w:t>
-      </w:r>
-      <w:proofErr w:type="spellStart"/>
-      <w:r>
-        <w:rPr>
-          <w:rFonts w:ascii="Courier New" w:eastAsia="Times New Roman" w:hAnsi="Courier New" w:cs="Courier New"/>
-          <w:sz w:val="20"/>
-          <w:szCs w:val="20"/>
-          <w:lang w:eastAsia="en-IN"/>
-        </w:rPr>
-        <w:t>php</w:t>
-      </w:r>
-      <w:proofErr w:type="spellEnd"/>
-      <w:r>
-        <w:rPr>
-          <w:rFonts w:ascii="Courier New" w:eastAsia="Times New Roman" w:hAnsi="Courier New" w:cs="Courier New"/>
-          <w:sz w:val="20"/>
-          <w:szCs w:val="20"/>
-          <w:lang w:eastAsia="en-IN"/>
-        </w:rPr>
-        <w:t xml:space="preserve"> extension from URLs</w:t>
+        <w:t># Remove .php extension from URLs</w:t>
       </w:r>
     </w:p>
     <w:p>
@@ -1237,19 +914,8 @@
           <w:szCs w:val="20"/>
           <w:lang w:eastAsia="en-IN"/>
         </w:rPr>
-        <w:t># Example: /about loads /</w:t>
-      </w:r>
-      <w:proofErr w:type="spellStart"/>
-      <w:r>
-        <w:rPr>
-          <w:rFonts w:ascii="Courier New" w:eastAsia="Times New Roman" w:hAnsi="Courier New" w:cs="Courier New"/>
-          <w:sz w:val="20"/>
-          <w:szCs w:val="20"/>
-          <w:lang w:eastAsia="en-IN"/>
-        </w:rPr>
-        <w:t>about.php</w:t>
-      </w:r>
-      <w:proofErr w:type="spellEnd"/>
+        <w:t># Example: /about loads /about.php</w:t>
+      </w:r>
     </w:p>
     <w:p>
       <w:pPr>
@@ -1317,45 +983,14 @@
           <w:lang w:eastAsia="en-IN"/>
         </w:rPr>
       </w:pPr>
-      <w:proofErr w:type="spellStart"/>
-      <w:r>
-        <w:rPr>
-          <w:rFonts w:ascii="Courier New" w:eastAsia="Times New Roman" w:hAnsi="Courier New" w:cs="Courier New"/>
-          <w:sz w:val="20"/>
-          <w:szCs w:val="20"/>
-          <w:lang w:eastAsia="en-IN"/>
-        </w:rPr>
-        <w:t>RewriteCond</w:t>
-      </w:r>
-      <w:proofErr w:type="spellEnd"/>
-      <w:r>
-        <w:rPr>
-          <w:rFonts w:ascii="Courier New" w:eastAsia="Times New Roman" w:hAnsi="Courier New" w:cs="Courier New"/>
-          <w:sz w:val="20"/>
-          <w:szCs w:val="20"/>
-          <w:lang w:eastAsia="en-IN"/>
-        </w:rPr>
-        <w:t xml:space="preserve"> %</w:t>
-      </w:r>
-      <w:proofErr w:type="gramStart"/>
-      <w:r>
-        <w:rPr>
-          <w:rFonts w:ascii="Courier New" w:eastAsia="Times New Roman" w:hAnsi="Courier New" w:cs="Courier New"/>
-          <w:sz w:val="20"/>
-          <w:szCs w:val="20"/>
-          <w:lang w:eastAsia="en-IN"/>
-        </w:rPr>
-        <w:t>{REQUEST</w:t>
-      </w:r>
-      <w:proofErr w:type="gramEnd"/>
-      <w:r>
-        <w:rPr>
-          <w:rFonts w:ascii="Courier New" w:eastAsia="Times New Roman" w:hAnsi="Courier New" w:cs="Courier New"/>
-          <w:sz w:val="20"/>
-          <w:szCs w:val="20"/>
-          <w:lang w:eastAsia="en-IN"/>
-        </w:rPr>
-        <w:t>_FILENAME} !-d</w:t>
+      <w:r>
+        <w:rPr>
+          <w:rFonts w:ascii="Courier New" w:eastAsia="Times New Roman" w:hAnsi="Courier New" w:cs="Courier New"/>
+          <w:sz w:val="20"/>
+          <w:szCs w:val="20"/>
+          <w:lang w:eastAsia="en-IN"/>
+        </w:rPr>
+        <w:t>RewriteCond %{REQUEST_FILENAME} !-d</w:t>
       </w:r>
     </w:p>
     <w:p>
@@ -1386,65 +1021,14 @@
           <w:lang w:eastAsia="en-IN"/>
         </w:rPr>
       </w:pPr>
-      <w:proofErr w:type="spellStart"/>
-      <w:r>
-        <w:rPr>
-          <w:rFonts w:ascii="Courier New" w:eastAsia="Times New Roman" w:hAnsi="Courier New" w:cs="Courier New"/>
-          <w:sz w:val="20"/>
-          <w:szCs w:val="20"/>
-          <w:lang w:eastAsia="en-IN"/>
-        </w:rPr>
-        <w:t>RewriteCond</w:t>
-      </w:r>
-      <w:proofErr w:type="spellEnd"/>
-      <w:r>
-        <w:rPr>
-          <w:rFonts w:ascii="Courier New" w:eastAsia="Times New Roman" w:hAnsi="Courier New" w:cs="Courier New"/>
-          <w:sz w:val="20"/>
-          <w:szCs w:val="20"/>
-          <w:lang w:eastAsia="en-IN"/>
-        </w:rPr>
-        <w:t xml:space="preserve"> %</w:t>
-      </w:r>
-      <w:proofErr w:type="gramStart"/>
-      <w:r>
-        <w:rPr>
-          <w:rFonts w:ascii="Courier New" w:eastAsia="Times New Roman" w:hAnsi="Courier New" w:cs="Courier New"/>
-          <w:sz w:val="20"/>
-          <w:szCs w:val="20"/>
-          <w:lang w:eastAsia="en-IN"/>
-        </w:rPr>
-        <w:t>{REQUEST</w:t>
-      </w:r>
-      <w:proofErr w:type="gramEnd"/>
-      <w:r>
-        <w:rPr>
-          <w:rFonts w:ascii="Courier New" w:eastAsia="Times New Roman" w:hAnsi="Courier New" w:cs="Courier New"/>
-          <w:sz w:val="20"/>
-          <w:szCs w:val="20"/>
-          <w:lang w:eastAsia="en-IN"/>
-        </w:rPr>
-        <w:t>_FILENAME}\.</w:t>
-      </w:r>
-      <w:proofErr w:type="spellStart"/>
-      <w:r>
-        <w:rPr>
-          <w:rFonts w:ascii="Courier New" w:eastAsia="Times New Roman" w:hAnsi="Courier New" w:cs="Courier New"/>
-          <w:sz w:val="20"/>
-          <w:szCs w:val="20"/>
-          <w:lang w:eastAsia="en-IN"/>
-        </w:rPr>
-        <w:t>php</w:t>
-      </w:r>
-      <w:proofErr w:type="spellEnd"/>
-      <w:r>
-        <w:rPr>
-          <w:rFonts w:ascii="Courier New" w:eastAsia="Times New Roman" w:hAnsi="Courier New" w:cs="Courier New"/>
-          <w:sz w:val="20"/>
-          <w:szCs w:val="20"/>
-          <w:lang w:eastAsia="en-IN"/>
-        </w:rPr>
-        <w:t xml:space="preserve"> -f</w:t>
+      <w:r>
+        <w:rPr>
+          <w:rFonts w:ascii="Courier New" w:eastAsia="Times New Roman" w:hAnsi="Courier New" w:cs="Courier New"/>
+          <w:sz w:val="20"/>
+          <w:szCs w:val="20"/>
+          <w:lang w:eastAsia="en-IN"/>
+        </w:rPr>
+        <w:t>RewriteCond %{REQUEST_FILENAME}\.php -f</w:t>
       </w:r>
     </w:p>
     <w:p>
@@ -1475,45 +1059,14 @@
           <w:lang w:eastAsia="en-IN"/>
         </w:rPr>
       </w:pPr>
-      <w:proofErr w:type="spellStart"/>
-      <w:r>
-        <w:rPr>
-          <w:rFonts w:ascii="Courier New" w:eastAsia="Times New Roman" w:hAnsi="Courier New" w:cs="Courier New"/>
-          <w:sz w:val="20"/>
-          <w:szCs w:val="20"/>
-          <w:lang w:eastAsia="en-IN"/>
-        </w:rPr>
-        <w:t>RewriteRule</w:t>
-      </w:r>
-      <w:proofErr w:type="spellEnd"/>
-      <w:r>
-        <w:rPr>
-          <w:rFonts w:ascii="Courier New" w:eastAsia="Times New Roman" w:hAnsi="Courier New" w:cs="Courier New"/>
-          <w:sz w:val="20"/>
-          <w:szCs w:val="20"/>
-          <w:lang w:eastAsia="en-IN"/>
-        </w:rPr>
-        <w:t xml:space="preserve"> </w:t>
-      </w:r>
-      <w:proofErr w:type="gramStart"/>
-      <w:r>
-        <w:rPr>
-          <w:rFonts w:ascii="Courier New" w:eastAsia="Times New Roman" w:hAnsi="Courier New" w:cs="Courier New"/>
-          <w:sz w:val="20"/>
-          <w:szCs w:val="20"/>
-          <w:lang w:eastAsia="en-IN"/>
-        </w:rPr>
-        <w:t>^(</w:t>
-      </w:r>
-      <w:proofErr w:type="gramEnd"/>
-      <w:r>
-        <w:rPr>
-          <w:rFonts w:ascii="Courier New" w:eastAsia="Times New Roman" w:hAnsi="Courier New" w:cs="Courier New"/>
-          <w:sz w:val="20"/>
-          <w:szCs w:val="20"/>
-          <w:lang w:eastAsia="en-IN"/>
-        </w:rPr>
-        <w:t>.*)$ $1.php [L]</w:t>
+      <w:r>
+        <w:rPr>
+          <w:rFonts w:ascii="Courier New" w:eastAsia="Times New Roman" w:hAnsi="Courier New" w:cs="Courier New"/>
+          <w:sz w:val="20"/>
+          <w:szCs w:val="20"/>
+          <w:lang w:eastAsia="en-IN"/>
+        </w:rPr>
+        <w:t>RewriteRule ^(.*)$ $1.php [L]</w:t>
       </w:r>
     </w:p>
     <w:p>
@@ -1618,27 +1171,7 @@
           <w:szCs w:val="20"/>
           <w:lang w:eastAsia="en-IN"/>
         </w:rPr>
-        <w:t xml:space="preserve"># Redirect </w:t>
-      </w:r>
-      <w:proofErr w:type="spellStart"/>
-      <w:r>
-        <w:rPr>
-          <w:rFonts w:ascii="Courier New" w:eastAsia="Times New Roman" w:hAnsi="Courier New" w:cs="Courier New"/>
-          <w:sz w:val="20"/>
-          <w:szCs w:val="20"/>
-          <w:lang w:eastAsia="en-IN"/>
-        </w:rPr>
-        <w:t>index.php</w:t>
-      </w:r>
-      <w:proofErr w:type="spellEnd"/>
-      <w:r>
-        <w:rPr>
-          <w:rFonts w:ascii="Courier New" w:eastAsia="Times New Roman" w:hAnsi="Courier New" w:cs="Courier New"/>
-          <w:sz w:val="20"/>
-          <w:szCs w:val="20"/>
-          <w:lang w:eastAsia="en-IN"/>
-        </w:rPr>
-        <w:t xml:space="preserve"> to root domain</w:t>
+        <w:t># Redirect index.php to root domain</w:t>
       </w:r>
     </w:p>
     <w:p>
@@ -1707,57 +1240,15 @@
           <w:lang w:eastAsia="en-IN"/>
         </w:rPr>
       </w:pPr>
-      <w:proofErr w:type="spellStart"/>
-      <w:r>
-        <w:rPr>
-          <w:rFonts w:ascii="Courier New" w:eastAsia="Times New Roman" w:hAnsi="Courier New" w:cs="Courier New"/>
-          <w:sz w:val="20"/>
-          <w:szCs w:val="20"/>
-          <w:lang w:eastAsia="en-IN"/>
-        </w:rPr>
-        <w:t>RewriteCond</w:t>
-      </w:r>
-      <w:proofErr w:type="spellEnd"/>
-      <w:r>
-        <w:rPr>
-          <w:rFonts w:ascii="Courier New" w:eastAsia="Times New Roman" w:hAnsi="Courier New" w:cs="Courier New"/>
-          <w:sz w:val="20"/>
-          <w:szCs w:val="20"/>
-          <w:lang w:eastAsia="en-IN"/>
-        </w:rPr>
-        <w:t xml:space="preserve"> %</w:t>
-      </w:r>
-      <w:proofErr w:type="gramStart"/>
-      <w:r>
-        <w:rPr>
-          <w:rFonts w:ascii="Courier New" w:eastAsia="Times New Roman" w:hAnsi="Courier New" w:cs="Courier New"/>
-          <w:sz w:val="20"/>
-          <w:szCs w:val="20"/>
-          <w:lang w:eastAsia="en-IN"/>
-        </w:rPr>
-        <w:t>{THE</w:t>
-      </w:r>
-      <w:proofErr w:type="gramEnd"/>
-      <w:r>
-        <w:rPr>
-          <w:rFonts w:ascii="Courier New" w:eastAsia="Times New Roman" w:hAnsi="Courier New" w:cs="Courier New"/>
-          <w:sz w:val="20"/>
-          <w:szCs w:val="20"/>
-          <w:lang w:eastAsia="en-IN"/>
-        </w:rPr>
-        <w:t>_REQUEST} /index\.</w:t>
-      </w:r>
-      <w:proofErr w:type="spellStart"/>
-      <w:r>
-        <w:rPr>
-          <w:rFonts w:ascii="Courier New" w:eastAsia="Times New Roman" w:hAnsi="Courier New" w:cs="Courier New"/>
-          <w:sz w:val="20"/>
-          <w:szCs w:val="20"/>
-          <w:lang w:eastAsia="en-IN"/>
-        </w:rPr>
-        <w:t>php</w:t>
-      </w:r>
-      <w:proofErr w:type="spellEnd"/>
+      <w:r>
+        <w:rPr>
+          <w:rFonts w:ascii="Courier New" w:eastAsia="Times New Roman" w:hAnsi="Courier New" w:cs="Courier New"/>
+          <w:sz w:val="20"/>
+          <w:szCs w:val="20"/>
+          <w:lang w:eastAsia="en-IN"/>
+        </w:rPr>
+        <w:t>RewriteCond %{THE_REQUEST} /index\.php</w:t>
+      </w:r>
     </w:p>
     <w:p>
       <w:pPr>
@@ -1787,65 +1278,14 @@
           <w:lang w:eastAsia="en-IN"/>
         </w:rPr>
       </w:pPr>
-      <w:proofErr w:type="spellStart"/>
-      <w:r>
-        <w:rPr>
-          <w:rFonts w:ascii="Courier New" w:eastAsia="Times New Roman" w:hAnsi="Courier New" w:cs="Courier New"/>
-          <w:sz w:val="20"/>
-          <w:szCs w:val="20"/>
-          <w:lang w:eastAsia="en-IN"/>
-        </w:rPr>
-        <w:t>RewriteRule</w:t>
-      </w:r>
-      <w:proofErr w:type="spellEnd"/>
-      <w:r>
-        <w:rPr>
-          <w:rFonts w:ascii="Courier New" w:eastAsia="Times New Roman" w:hAnsi="Courier New" w:cs="Courier New"/>
-          <w:sz w:val="20"/>
-          <w:szCs w:val="20"/>
-          <w:lang w:eastAsia="en-IN"/>
-        </w:rPr>
-        <w:t xml:space="preserve"> ^index\.</w:t>
-      </w:r>
-      <w:proofErr w:type="spellStart"/>
-      <w:r>
-        <w:rPr>
-          <w:rFonts w:ascii="Courier New" w:eastAsia="Times New Roman" w:hAnsi="Courier New" w:cs="Courier New"/>
-          <w:sz w:val="20"/>
-          <w:szCs w:val="20"/>
-          <w:lang w:eastAsia="en-IN"/>
-        </w:rPr>
-        <w:t>php</w:t>
-      </w:r>
-      <w:proofErr w:type="spellEnd"/>
-      <w:r>
-        <w:rPr>
-          <w:rFonts w:ascii="Courier New" w:eastAsia="Times New Roman" w:hAnsi="Courier New" w:cs="Courier New"/>
-          <w:sz w:val="20"/>
-          <w:szCs w:val="20"/>
-          <w:lang w:eastAsia="en-IN"/>
-        </w:rPr>
-        <w:t>$ / [R=301</w:t>
-      </w:r>
-      <w:proofErr w:type="gramStart"/>
-      <w:r>
-        <w:rPr>
-          <w:rFonts w:ascii="Courier New" w:eastAsia="Times New Roman" w:hAnsi="Courier New" w:cs="Courier New"/>
-          <w:sz w:val="20"/>
-          <w:szCs w:val="20"/>
-          <w:lang w:eastAsia="en-IN"/>
-        </w:rPr>
-        <w:t>,L</w:t>
-      </w:r>
-      <w:proofErr w:type="gramEnd"/>
-      <w:r>
-        <w:rPr>
-          <w:rFonts w:ascii="Courier New" w:eastAsia="Times New Roman" w:hAnsi="Courier New" w:cs="Courier New"/>
-          <w:sz w:val="20"/>
-          <w:szCs w:val="20"/>
-          <w:lang w:eastAsia="en-IN"/>
-        </w:rPr>
-        <w:t>]</w:t>
+      <w:r>
+        <w:rPr>
+          <w:rFonts w:ascii="Courier New" w:eastAsia="Times New Roman" w:hAnsi="Courier New" w:cs="Courier New"/>
+          <w:sz w:val="20"/>
+          <w:szCs w:val="20"/>
+          <w:lang w:eastAsia="en-IN"/>
+        </w:rPr>
+        <w:t>RewriteRule ^index\.php$ / [R=301,L]</w:t>
       </w:r>
     </w:p>
     <w:p>
@@ -2055,27 +1495,7 @@
           <w:szCs w:val="20"/>
           <w:lang w:eastAsia="en-IN"/>
         </w:rPr>
-        <w:t xml:space="preserve"># </w:t>
-      </w:r>
-      <w:proofErr w:type="gramStart"/>
-      <w:r>
-        <w:rPr>
-          <w:rFonts w:ascii="Courier New" w:eastAsia="Times New Roman" w:hAnsi="Courier New" w:cs="Courier New"/>
-          <w:sz w:val="20"/>
-          <w:szCs w:val="20"/>
-          <w:lang w:eastAsia="en-IN"/>
-        </w:rPr>
-        <w:t>Prevent</w:t>
-      </w:r>
-      <w:proofErr w:type="gramEnd"/>
-      <w:r>
-        <w:rPr>
-          <w:rFonts w:ascii="Courier New" w:eastAsia="Times New Roman" w:hAnsi="Courier New" w:cs="Courier New"/>
-          <w:sz w:val="20"/>
-          <w:szCs w:val="20"/>
-          <w:lang w:eastAsia="en-IN"/>
-        </w:rPr>
-        <w:t xml:space="preserve"> directory browsing</w:t>
+        <w:t># Prevent directory browsing</w:t>
       </w:r>
     </w:p>
     <w:p>
@@ -2218,87 +1638,7 @@
           <w:szCs w:val="20"/>
           <w:lang w:eastAsia="en-IN"/>
         </w:rPr>
-        <w:t>&lt;</w:t>
-      </w:r>
-      <w:proofErr w:type="spellStart"/>
-      <w:r>
-        <w:rPr>
-          <w:rFonts w:ascii="Courier New" w:eastAsia="Times New Roman" w:hAnsi="Courier New" w:cs="Courier New"/>
-          <w:sz w:val="20"/>
-          <w:szCs w:val="20"/>
-          <w:lang w:eastAsia="en-IN"/>
-        </w:rPr>
-        <w:t>FilesMatch</w:t>
-      </w:r>
-      <w:proofErr w:type="spellEnd"/>
-      <w:r>
-        <w:rPr>
-          <w:rFonts w:ascii="Courier New" w:eastAsia="Times New Roman" w:hAnsi="Courier New" w:cs="Courier New"/>
-          <w:sz w:val="20"/>
-          <w:szCs w:val="20"/>
-          <w:lang w:eastAsia="en-IN"/>
-        </w:rPr>
-        <w:t xml:space="preserve"> "(\.</w:t>
-      </w:r>
-      <w:proofErr w:type="spellStart"/>
-      <w:r>
-        <w:rPr>
-          <w:rFonts w:ascii="Courier New" w:eastAsia="Times New Roman" w:hAnsi="Courier New" w:cs="Courier New"/>
-          <w:sz w:val="20"/>
-          <w:szCs w:val="20"/>
-          <w:lang w:eastAsia="en-IN"/>
-        </w:rPr>
-        <w:t>env|config</w:t>
-      </w:r>
-      <w:proofErr w:type="spellEnd"/>
-      <w:r>
-        <w:rPr>
-          <w:rFonts w:ascii="Courier New" w:eastAsia="Times New Roman" w:hAnsi="Courier New" w:cs="Courier New"/>
-          <w:sz w:val="20"/>
-          <w:szCs w:val="20"/>
-          <w:lang w:eastAsia="en-IN"/>
-        </w:rPr>
-        <w:t>\.</w:t>
-      </w:r>
-      <w:proofErr w:type="spellStart"/>
-      <w:r>
-        <w:rPr>
-          <w:rFonts w:ascii="Courier New" w:eastAsia="Times New Roman" w:hAnsi="Courier New" w:cs="Courier New"/>
-          <w:sz w:val="20"/>
-          <w:szCs w:val="20"/>
-          <w:lang w:eastAsia="en-IN"/>
-        </w:rPr>
-        <w:t>php|db_connect</w:t>
-      </w:r>
-      <w:proofErr w:type="spellEnd"/>
-      <w:r>
-        <w:rPr>
-          <w:rFonts w:ascii="Courier New" w:eastAsia="Times New Roman" w:hAnsi="Courier New" w:cs="Courier New"/>
-          <w:sz w:val="20"/>
-          <w:szCs w:val="20"/>
-          <w:lang w:eastAsia="en-IN"/>
-        </w:rPr>
-        <w:t>\.</w:t>
-      </w:r>
-      <w:proofErr w:type="spellStart"/>
-      <w:r>
-        <w:rPr>
-          <w:rFonts w:ascii="Courier New" w:eastAsia="Times New Roman" w:hAnsi="Courier New" w:cs="Courier New"/>
-          <w:sz w:val="20"/>
-          <w:szCs w:val="20"/>
-          <w:lang w:eastAsia="en-IN"/>
-        </w:rPr>
-        <w:t>php</w:t>
-      </w:r>
-      <w:proofErr w:type="spellEnd"/>
-      <w:r>
-        <w:rPr>
-          <w:rFonts w:ascii="Courier New" w:eastAsia="Times New Roman" w:hAnsi="Courier New" w:cs="Courier New"/>
-          <w:sz w:val="20"/>
-          <w:szCs w:val="20"/>
-          <w:lang w:eastAsia="en-IN"/>
-        </w:rPr>
-        <w:t>)"&gt;</w:t>
+        <w:t>&lt;FilesMatch "(\.env|config\.php|db_connect\.php)"&gt;</w:t>
       </w:r>
     </w:p>
     <w:p>
@@ -2336,30 +1676,8 @@
           <w:szCs w:val="20"/>
           <w:lang w:eastAsia="en-IN"/>
         </w:rPr>
-        <w:t xml:space="preserve">    Order </w:t>
-      </w:r>
-      <w:proofErr w:type="spellStart"/>
-      <w:r>
-        <w:rPr>
-          <w:rFonts w:ascii="Courier New" w:eastAsia="Times New Roman" w:hAnsi="Courier New" w:cs="Courier New"/>
-          <w:sz w:val="20"/>
-          <w:szCs w:val="20"/>
-          <w:lang w:eastAsia="en-IN"/>
-        </w:rPr>
-        <w:t>allow</w:t>
-      </w:r>
-      <w:proofErr w:type="gramStart"/>
-      <w:r>
-        <w:rPr>
-          <w:rFonts w:ascii="Courier New" w:eastAsia="Times New Roman" w:hAnsi="Courier New" w:cs="Courier New"/>
-          <w:sz w:val="20"/>
-          <w:szCs w:val="20"/>
-          <w:lang w:eastAsia="en-IN"/>
-        </w:rPr>
-        <w:t>,deny</w:t>
-      </w:r>
-      <w:proofErr w:type="spellEnd"/>
-      <w:proofErr w:type="gramEnd"/>
+        <w:t xml:space="preserve">    Order allow,deny</w:t>
+      </w:r>
     </w:p>
     <w:p>
       <w:pPr>
@@ -2434,27 +1752,7 @@
           <w:szCs w:val="20"/>
           <w:lang w:eastAsia="en-IN"/>
         </w:rPr>
-        <w:t>&lt;/</w:t>
-      </w:r>
-      <w:proofErr w:type="spellStart"/>
-      <w:r>
-        <w:rPr>
-          <w:rFonts w:ascii="Courier New" w:eastAsia="Times New Roman" w:hAnsi="Courier New" w:cs="Courier New"/>
-          <w:sz w:val="20"/>
-          <w:szCs w:val="20"/>
-          <w:lang w:eastAsia="en-IN"/>
-        </w:rPr>
-        <w:t>FilesMatch</w:t>
-      </w:r>
-      <w:proofErr w:type="spellEnd"/>
-      <w:r>
-        <w:rPr>
-          <w:rFonts w:ascii="Courier New" w:eastAsia="Times New Roman" w:hAnsi="Courier New" w:cs="Courier New"/>
-          <w:sz w:val="20"/>
-          <w:szCs w:val="20"/>
-          <w:lang w:eastAsia="en-IN"/>
-        </w:rPr>
-        <w:t>&gt;</w:t>
+        <w:t>&lt;/FilesMatch&gt;</w:t>
       </w:r>
     </w:p>
     <w:p>
@@ -2521,47 +1819,7 @@
           <w:szCs w:val="20"/>
           <w:lang w:eastAsia="en-IN"/>
         </w:rPr>
-        <w:t xml:space="preserve"># </w:t>
-      </w:r>
-      <w:proofErr w:type="gramStart"/>
-      <w:r>
-        <w:rPr>
-          <w:rFonts w:ascii="Courier New" w:eastAsia="Times New Roman" w:hAnsi="Courier New" w:cs="Courier New"/>
-          <w:sz w:val="20"/>
-          <w:szCs w:val="20"/>
-          <w:lang w:eastAsia="en-IN"/>
-        </w:rPr>
-        <w:t>Protect</w:t>
-      </w:r>
-      <w:proofErr w:type="gramEnd"/>
-      <w:r>
-        <w:rPr>
-          <w:rFonts w:ascii="Courier New" w:eastAsia="Times New Roman" w:hAnsi="Courier New" w:cs="Courier New"/>
-          <w:sz w:val="20"/>
-          <w:szCs w:val="20"/>
-          <w:lang w:eastAsia="en-IN"/>
-        </w:rPr>
-        <w:t xml:space="preserve"> .</w:t>
-      </w:r>
-      <w:proofErr w:type="spellStart"/>
-      <w:r>
-        <w:rPr>
-          <w:rFonts w:ascii="Courier New" w:eastAsia="Times New Roman" w:hAnsi="Courier New" w:cs="Courier New"/>
-          <w:sz w:val="20"/>
-          <w:szCs w:val="20"/>
-          <w:lang w:eastAsia="en-IN"/>
-        </w:rPr>
-        <w:t>htaccess</w:t>
-      </w:r>
-      <w:proofErr w:type="spellEnd"/>
-      <w:r>
-        <w:rPr>
-          <w:rFonts w:ascii="Courier New" w:eastAsia="Times New Roman" w:hAnsi="Courier New" w:cs="Courier New"/>
-          <w:sz w:val="20"/>
-          <w:szCs w:val="20"/>
-          <w:lang w:eastAsia="en-IN"/>
-        </w:rPr>
-        <w:t xml:space="preserve"> itself</w:t>
+        <w:t># Protect .htaccess itself</w:t>
       </w:r>
     </w:p>
     <w:p>
@@ -2599,27 +1857,7 @@
           <w:szCs w:val="20"/>
           <w:lang w:eastAsia="en-IN"/>
         </w:rPr>
-        <w:t>&lt;Files .</w:t>
-      </w:r>
-      <w:proofErr w:type="spellStart"/>
-      <w:r>
-        <w:rPr>
-          <w:rFonts w:ascii="Courier New" w:eastAsia="Times New Roman" w:hAnsi="Courier New" w:cs="Courier New"/>
-          <w:sz w:val="20"/>
-          <w:szCs w:val="20"/>
-          <w:lang w:eastAsia="en-IN"/>
-        </w:rPr>
-        <w:t>htaccess</w:t>
-      </w:r>
-      <w:proofErr w:type="spellEnd"/>
-      <w:r>
-        <w:rPr>
-          <w:rFonts w:ascii="Courier New" w:eastAsia="Times New Roman" w:hAnsi="Courier New" w:cs="Courier New"/>
-          <w:sz w:val="20"/>
-          <w:szCs w:val="20"/>
-          <w:lang w:eastAsia="en-IN"/>
-        </w:rPr>
-        <w:t>&gt;</w:t>
+        <w:t>&lt;Files .htaccess&gt;</w:t>
       </w:r>
     </w:p>
     <w:p>
@@ -2657,30 +1895,8 @@
           <w:szCs w:val="20"/>
           <w:lang w:eastAsia="en-IN"/>
         </w:rPr>
-        <w:t xml:space="preserve">    Order </w:t>
-      </w:r>
-      <w:proofErr w:type="spellStart"/>
-      <w:r>
-        <w:rPr>
-          <w:rFonts w:ascii="Courier New" w:eastAsia="Times New Roman" w:hAnsi="Courier New" w:cs="Courier New"/>
-          <w:sz w:val="20"/>
-          <w:szCs w:val="20"/>
-          <w:lang w:eastAsia="en-IN"/>
-        </w:rPr>
-        <w:t>allow</w:t>
-      </w:r>
-      <w:proofErr w:type="gramStart"/>
-      <w:r>
-        <w:rPr>
-          <w:rFonts w:ascii="Courier New" w:eastAsia="Times New Roman" w:hAnsi="Courier New" w:cs="Courier New"/>
-          <w:sz w:val="20"/>
-          <w:szCs w:val="20"/>
-          <w:lang w:eastAsia="en-IN"/>
-        </w:rPr>
-        <w:t>,deny</w:t>
-      </w:r>
-      <w:proofErr w:type="spellEnd"/>
-      <w:proofErr w:type="gramEnd"/>
+        <w:t xml:space="preserve">    Order allow,deny</w:t>
+      </w:r>
     </w:p>
     <w:p>
       <w:pPr>
@@ -2936,47 +2152,7 @@
           <w:szCs w:val="20"/>
           <w:lang w:eastAsia="en-IN"/>
         </w:rPr>
-        <w:t xml:space="preserve"># </w:t>
-      </w:r>
-      <w:proofErr w:type="spellStart"/>
-      <w:r>
-        <w:rPr>
-          <w:rFonts w:ascii="Courier New" w:eastAsia="Times New Roman" w:hAnsi="Courier New" w:cs="Courier New"/>
-          <w:sz w:val="20"/>
-          <w:szCs w:val="20"/>
-          <w:lang w:eastAsia="en-IN"/>
-        </w:rPr>
-        <w:t>RewriteCond</w:t>
-      </w:r>
-      <w:proofErr w:type="spellEnd"/>
-      <w:r>
-        <w:rPr>
-          <w:rFonts w:ascii="Courier New" w:eastAsia="Times New Roman" w:hAnsi="Courier New" w:cs="Courier New"/>
-          <w:sz w:val="20"/>
-          <w:szCs w:val="20"/>
-          <w:lang w:eastAsia="en-IN"/>
-        </w:rPr>
-        <w:t xml:space="preserve"> %</w:t>
-      </w:r>
-      <w:proofErr w:type="gramStart"/>
-      <w:r>
-        <w:rPr>
-          <w:rFonts w:ascii="Courier New" w:eastAsia="Times New Roman" w:hAnsi="Courier New" w:cs="Courier New"/>
-          <w:sz w:val="20"/>
-          <w:szCs w:val="20"/>
-          <w:lang w:eastAsia="en-IN"/>
-        </w:rPr>
-        <w:t>{HTTP</w:t>
-      </w:r>
-      <w:proofErr w:type="gramEnd"/>
-      <w:r>
-        <w:rPr>
-          <w:rFonts w:ascii="Courier New" w:eastAsia="Times New Roman" w:hAnsi="Courier New" w:cs="Courier New"/>
-          <w:sz w:val="20"/>
-          <w:szCs w:val="20"/>
-          <w:lang w:eastAsia="en-IN"/>
-        </w:rPr>
-        <w:t>_HOST} ^www\.(.*)$ [NC]</w:t>
+        <w:t># RewriteCond %{HTTP_HOST} ^www\.(.*)$ [NC]</w:t>
       </w:r>
     </w:p>
     <w:p>
@@ -3014,47 +2190,7 @@
           <w:szCs w:val="20"/>
           <w:lang w:eastAsia="en-IN"/>
         </w:rPr>
-        <w:t xml:space="preserve"># </w:t>
-      </w:r>
-      <w:proofErr w:type="spellStart"/>
-      <w:r>
-        <w:rPr>
-          <w:rFonts w:ascii="Courier New" w:eastAsia="Times New Roman" w:hAnsi="Courier New" w:cs="Courier New"/>
-          <w:sz w:val="20"/>
-          <w:szCs w:val="20"/>
-          <w:lang w:eastAsia="en-IN"/>
-        </w:rPr>
-        <w:t>RewriteRule</w:t>
-      </w:r>
-      <w:proofErr w:type="spellEnd"/>
-      <w:r>
-        <w:rPr>
-          <w:rFonts w:ascii="Courier New" w:eastAsia="Times New Roman" w:hAnsi="Courier New" w:cs="Courier New"/>
-          <w:sz w:val="20"/>
-          <w:szCs w:val="20"/>
-          <w:lang w:eastAsia="en-IN"/>
-        </w:rPr>
-        <w:t xml:space="preserve"> </w:t>
-      </w:r>
-      <w:proofErr w:type="gramStart"/>
-      <w:r>
-        <w:rPr>
-          <w:rFonts w:ascii="Courier New" w:eastAsia="Times New Roman" w:hAnsi="Courier New" w:cs="Courier New"/>
-          <w:sz w:val="20"/>
-          <w:szCs w:val="20"/>
-          <w:lang w:eastAsia="en-IN"/>
-        </w:rPr>
-        <w:t>^(</w:t>
-      </w:r>
-      <w:proofErr w:type="gramEnd"/>
-      <w:r>
-        <w:rPr>
-          <w:rFonts w:ascii="Courier New" w:eastAsia="Times New Roman" w:hAnsi="Courier New" w:cs="Courier New"/>
-          <w:sz w:val="20"/>
-          <w:szCs w:val="20"/>
-          <w:lang w:eastAsia="en-IN"/>
-        </w:rPr>
-        <w:t>.*)$ https://%1/$1 [R=301,L]</w:t>
+        <w:t># RewriteRule ^(.*)$ https://%1/$1 [R=301,L]</w:t>
       </w:r>
     </w:p>
     <w:p>
@@ -3235,47 +2371,7 @@
           <w:szCs w:val="20"/>
           <w:lang w:eastAsia="en-IN"/>
         </w:rPr>
-        <w:t xml:space="preserve"># </w:t>
-      </w:r>
-      <w:proofErr w:type="spellStart"/>
-      <w:r>
-        <w:rPr>
-          <w:rFonts w:ascii="Courier New" w:eastAsia="Times New Roman" w:hAnsi="Courier New" w:cs="Courier New"/>
-          <w:sz w:val="20"/>
-          <w:szCs w:val="20"/>
-          <w:lang w:eastAsia="en-IN"/>
-        </w:rPr>
-        <w:t>RewriteCond</w:t>
-      </w:r>
-      <w:proofErr w:type="spellEnd"/>
-      <w:r>
-        <w:rPr>
-          <w:rFonts w:ascii="Courier New" w:eastAsia="Times New Roman" w:hAnsi="Courier New" w:cs="Courier New"/>
-          <w:sz w:val="20"/>
-          <w:szCs w:val="20"/>
-          <w:lang w:eastAsia="en-IN"/>
-        </w:rPr>
-        <w:t xml:space="preserve"> %</w:t>
-      </w:r>
-      <w:proofErr w:type="gramStart"/>
-      <w:r>
-        <w:rPr>
-          <w:rFonts w:ascii="Courier New" w:eastAsia="Times New Roman" w:hAnsi="Courier New" w:cs="Courier New"/>
-          <w:sz w:val="20"/>
-          <w:szCs w:val="20"/>
-          <w:lang w:eastAsia="en-IN"/>
-        </w:rPr>
-        <w:t>{HTTPS</w:t>
-      </w:r>
-      <w:proofErr w:type="gramEnd"/>
-      <w:r>
-        <w:rPr>
-          <w:rFonts w:ascii="Courier New" w:eastAsia="Times New Roman" w:hAnsi="Courier New" w:cs="Courier New"/>
-          <w:sz w:val="20"/>
-          <w:szCs w:val="20"/>
-          <w:lang w:eastAsia="en-IN"/>
-        </w:rPr>
-        <w:t>} off</w:t>
+        <w:t># RewriteCond %{HTTPS} off</w:t>
       </w:r>
     </w:p>
     <w:p>
@@ -3313,47 +2409,7 @@
           <w:szCs w:val="20"/>
           <w:lang w:eastAsia="en-IN"/>
         </w:rPr>
-        <w:t xml:space="preserve"># </w:t>
-      </w:r>
-      <w:proofErr w:type="spellStart"/>
-      <w:r>
-        <w:rPr>
-          <w:rFonts w:ascii="Courier New" w:eastAsia="Times New Roman" w:hAnsi="Courier New" w:cs="Courier New"/>
-          <w:sz w:val="20"/>
-          <w:szCs w:val="20"/>
-          <w:lang w:eastAsia="en-IN"/>
-        </w:rPr>
-        <w:t>RewriteRule</w:t>
-      </w:r>
-      <w:proofErr w:type="spellEnd"/>
-      <w:r>
-        <w:rPr>
-          <w:rFonts w:ascii="Courier New" w:eastAsia="Times New Roman" w:hAnsi="Courier New" w:cs="Courier New"/>
-          <w:sz w:val="20"/>
-          <w:szCs w:val="20"/>
-          <w:lang w:eastAsia="en-IN"/>
-        </w:rPr>
-        <w:t xml:space="preserve"> </w:t>
-      </w:r>
-      <w:proofErr w:type="gramStart"/>
-      <w:r>
-        <w:rPr>
-          <w:rFonts w:ascii="Courier New" w:eastAsia="Times New Roman" w:hAnsi="Courier New" w:cs="Courier New"/>
-          <w:sz w:val="20"/>
-          <w:szCs w:val="20"/>
-          <w:lang w:eastAsia="en-IN"/>
-        </w:rPr>
-        <w:t>^(</w:t>
-      </w:r>
-      <w:proofErr w:type="gramEnd"/>
-      <w:r>
-        <w:rPr>
-          <w:rFonts w:ascii="Courier New" w:eastAsia="Times New Roman" w:hAnsi="Courier New" w:cs="Courier New"/>
-          <w:sz w:val="20"/>
-          <w:szCs w:val="20"/>
-          <w:lang w:eastAsia="en-IN"/>
-        </w:rPr>
-        <w:t>.*)$ https://%{HTTP_HOST}/$1 [R=301,L]</w:t>
+        <w:t># RewriteRule ^(.*)$ https://%{HTTP_HOST}/$1 [R=301,L]</w:t>
       </w:r>
     </w:p>
     <w:p>
@@ -3461,7 +2517,6 @@
         </w:rPr>
         <w:t xml:space="preserve"> → loads </w:t>
       </w:r>
-      <w:proofErr w:type="spellStart"/>
       <w:r>
         <w:rPr>
           <w:rFonts w:ascii="Courier New" w:eastAsia="Times New Roman" w:hAnsi="Courier New" w:cs="Courier New"/>
@@ -3471,7 +2526,6 @@
         </w:rPr>
         <w:t>about.php</w:t>
       </w:r>
-      <w:proofErr w:type="spellEnd"/>
     </w:p>
     <w:p>
       <w:pPr>
@@ -3506,7 +2560,6 @@
         </w:rPr>
         <w:t xml:space="preserve"> → loads </w:t>
       </w:r>
-      <w:proofErr w:type="spellStart"/>
       <w:r>
         <w:rPr>
           <w:rFonts w:ascii="Courier New" w:eastAsia="Times New Roman" w:hAnsi="Courier New" w:cs="Courier New"/>
@@ -3516,7 +2569,6 @@
         </w:rPr>
         <w:t>job_roles.php</w:t>
       </w:r>
-      <w:proofErr w:type="spellEnd"/>
     </w:p>
     <w:p>
       <w:pPr>
@@ -3541,21 +2593,8 @@
           <w:szCs w:val="24"/>
           <w:lang w:eastAsia="en-IN"/>
         </w:rPr>
-        <w:t xml:space="preserve">Redirect </w:t>
-      </w:r>
-      <w:proofErr w:type="spellStart"/>
-      <w:r>
-        <w:rPr>
-          <w:rFonts w:ascii="Times New Roman" w:eastAsia="Times New Roman" w:hAnsi="Times New Roman" w:cs="Times New Roman"/>
-          <w:b/>
-          <w:bCs/>
-          <w:sz w:val="24"/>
-          <w:szCs w:val="24"/>
-          <w:lang w:eastAsia="en-IN"/>
-        </w:rPr>
-        <w:t>index.php</w:t>
-      </w:r>
-      <w:proofErr w:type="spellEnd"/>
+        <w:t>Redirect index.php</w:t>
+      </w:r>
     </w:p>
     <w:p>
       <w:pPr>
@@ -3655,19 +2694,8 @@
           <w:szCs w:val="20"/>
           <w:lang w:eastAsia="en-IN"/>
         </w:rPr>
-        <w:t>.</w:t>
-      </w:r>
-      <w:proofErr w:type="spellStart"/>
-      <w:r>
-        <w:rPr>
-          <w:rFonts w:ascii="Courier New" w:eastAsia="Times New Roman" w:hAnsi="Courier New" w:cs="Courier New"/>
-          <w:sz w:val="20"/>
-          <w:szCs w:val="20"/>
-          <w:lang w:eastAsia="en-IN"/>
-        </w:rPr>
-        <w:t>env</w:t>
-      </w:r>
-      <w:proofErr w:type="spellEnd"/>
+        <w:t>.env</w:t>
+      </w:r>
       <w:r>
         <w:rPr>
           <w:rFonts w:ascii="Times New Roman" w:eastAsia="Times New Roman" w:hAnsi="Times New Roman" w:cs="Times New Roman"/>
@@ -3677,7 +2705,6 @@
         </w:rPr>
         <w:t xml:space="preserve">, </w:t>
       </w:r>
-      <w:proofErr w:type="spellStart"/>
       <w:r>
         <w:rPr>
           <w:rFonts w:ascii="Courier New" w:eastAsia="Times New Roman" w:hAnsi="Courier New" w:cs="Courier New"/>
@@ -3687,7 +2714,6 @@
         </w:rPr>
         <w:t>config.php</w:t>
       </w:r>
-      <w:proofErr w:type="spellEnd"/>
       <w:r>
         <w:rPr>
           <w:rFonts w:ascii="Times New Roman" w:eastAsia="Times New Roman" w:hAnsi="Times New Roman" w:cs="Times New Roman"/>
@@ -3697,7 +2723,6 @@
         </w:rPr>
         <w:t xml:space="preserve">, </w:t>
       </w:r>
-      <w:proofErr w:type="spellStart"/>
       <w:r>
         <w:rPr>
           <w:rFonts w:ascii="Courier New" w:eastAsia="Times New Roman" w:hAnsi="Courier New" w:cs="Courier New"/>
@@ -3707,7 +2732,6 @@
         </w:rPr>
         <w:t>db_connect.php</w:t>
       </w:r>
-      <w:proofErr w:type="spellEnd"/>
       <w:r>
         <w:rPr>
           <w:rFonts w:ascii="Times New Roman" w:eastAsia="Times New Roman" w:hAnsi="Times New Roman" w:cs="Times New Roman"/>
@@ -3790,19 +2814,8 @@
           <w:szCs w:val="20"/>
           <w:lang w:eastAsia="en-IN"/>
         </w:rPr>
-        <w:t>.</w:t>
-      </w:r>
-      <w:proofErr w:type="spellStart"/>
-      <w:r>
-        <w:rPr>
-          <w:rFonts w:ascii="Courier New" w:eastAsia="Times New Roman" w:hAnsi="Courier New" w:cs="Courier New"/>
-          <w:sz w:val="20"/>
-          <w:szCs w:val="20"/>
-          <w:lang w:eastAsia="en-IN"/>
-        </w:rPr>
-        <w:t>htaccess</w:t>
-      </w:r>
-      <w:proofErr w:type="spellEnd"/>
+        <w:t>.htaccess</w:t>
+      </w:r>
       <w:r>
         <w:rPr>
           <w:rFonts w:ascii="Times New Roman" w:eastAsia="Times New Roman" w:hAnsi="Times New Roman" w:cs="Times New Roman"/>
@@ -4000,19 +3013,8 @@
           <w:szCs w:val="20"/>
           <w:lang w:eastAsia="en-IN"/>
         </w:rPr>
-        <w:t>.</w:t>
-      </w:r>
-      <w:proofErr w:type="spellStart"/>
-      <w:r>
-        <w:rPr>
-          <w:rFonts w:ascii="Courier New" w:eastAsia="Times New Roman" w:hAnsi="Courier New" w:cs="Courier New"/>
-          <w:sz w:val="20"/>
-          <w:szCs w:val="20"/>
-          <w:lang w:eastAsia="en-IN"/>
-        </w:rPr>
-        <w:t>htaccess</w:t>
-      </w:r>
-      <w:proofErr w:type="spellEnd"/>
+        <w:t>.htaccess</w:t>
+      </w:r>
       <w:r>
         <w:rPr>
           <w:rFonts w:ascii="Times New Roman" w:eastAsia="Times New Roman" w:hAnsi="Times New Roman" w:cs="Times New Roman"/>
@@ -4049,27 +3051,7 @@
           <w:szCs w:val="20"/>
           <w:lang w:eastAsia="en-IN"/>
         </w:rPr>
-        <w:t>/</w:t>
-      </w:r>
-      <w:proofErr w:type="spellStart"/>
-      <w:r>
-        <w:rPr>
-          <w:rFonts w:ascii="Courier New" w:eastAsia="Times New Roman" w:hAnsi="Courier New" w:cs="Courier New"/>
-          <w:sz w:val="20"/>
-          <w:szCs w:val="20"/>
-          <w:lang w:eastAsia="en-IN"/>
-        </w:rPr>
-        <w:t>anu_hospitality_project</w:t>
-      </w:r>
-      <w:proofErr w:type="spellEnd"/>
-      <w:r>
-        <w:rPr>
-          <w:rFonts w:ascii="Courier New" w:eastAsia="Times New Roman" w:hAnsi="Courier New" w:cs="Courier New"/>
-          <w:sz w:val="20"/>
-          <w:szCs w:val="20"/>
-          <w:lang w:eastAsia="en-IN"/>
-        </w:rPr>
-        <w:t>/</w:t>
+        <w:t>/anu_hospitality_project/</w:t>
       </w:r>
       <w:r>
         <w:rPr>
@@ -4491,27 +3473,7 @@
           <w:lang w:eastAsia="en-IN"/>
         </w:rPr>
         <w:br/>
-        <w:t xml:space="preserve">Food preparation, serving, and </w:t>
-      </w:r>
-      <w:proofErr w:type="spellStart"/>
-      <w:r>
-        <w:rPr>
-          <w:rFonts w:ascii="Times New Roman" w:eastAsia="Times New Roman" w:hAnsi="Times New Roman" w:cs="Times New Roman"/>
-          <w:sz w:val="24"/>
-          <w:szCs w:val="24"/>
-          <w:lang w:eastAsia="en-IN"/>
-        </w:rPr>
-        <w:t>cleanup</w:t>
-      </w:r>
-      <w:proofErr w:type="spellEnd"/>
-      <w:r>
-        <w:rPr>
-          <w:rFonts w:ascii="Times New Roman" w:eastAsia="Times New Roman" w:hAnsi="Times New Roman" w:cs="Times New Roman"/>
-          <w:sz w:val="24"/>
-          <w:szCs w:val="24"/>
-          <w:lang w:eastAsia="en-IN"/>
-        </w:rPr>
-        <w:t>.</w:t>
+        <w:t>Food preparation, serving, and cleanup.</w:t>
       </w:r>
     </w:p>
     <w:p>
@@ -5156,27 +4118,7 @@
           <w:szCs w:val="24"/>
           <w:lang w:eastAsia="en-IN"/>
         </w:rPr>
-        <w:t xml:space="preserve">Excellent question — and your Git output actually </w:t>
-      </w:r>
-      <w:proofErr w:type="gramStart"/>
-      <w:r>
-        <w:rPr>
-          <w:rFonts w:ascii="Times New Roman" w:eastAsia="Times New Roman" w:hAnsi="Times New Roman" w:cs="Times New Roman"/>
-          <w:sz w:val="24"/>
-          <w:szCs w:val="24"/>
-          <w:lang w:eastAsia="en-IN"/>
-        </w:rPr>
-        <w:t>tells</w:t>
-      </w:r>
-      <w:proofErr w:type="gramEnd"/>
-      <w:r>
-        <w:rPr>
-          <w:rFonts w:ascii="Times New Roman" w:eastAsia="Times New Roman" w:hAnsi="Times New Roman" w:cs="Times New Roman"/>
-          <w:sz w:val="24"/>
-          <w:szCs w:val="24"/>
-          <w:lang w:eastAsia="en-IN"/>
-        </w:rPr>
-        <w:t xml:space="preserve"> us </w:t>
+        <w:t xml:space="preserve">Excellent question — and your Git output actually tells us </w:t>
       </w:r>
       <w:r>
         <w:rPr>
@@ -5319,37 +4261,15 @@
           <w:lang w:eastAsia="en-IN"/>
         </w:rPr>
       </w:pPr>
-      <w:proofErr w:type="gramStart"/>
-      <w:r>
-        <w:rPr>
-          <w:rFonts w:ascii="Courier New" w:eastAsia="Times New Roman" w:hAnsi="Courier New" w:cs="Courier New"/>
-          <w:sz w:val="20"/>
-          <w:szCs w:val="20"/>
-          <w:lang w:eastAsia="en-IN"/>
-        </w:rPr>
-        <w:t>git</w:t>
-      </w:r>
-      <w:proofErr w:type="gramEnd"/>
-      <w:r>
-        <w:rPr>
-          <w:rFonts w:ascii="Courier New" w:eastAsia="Times New Roman" w:hAnsi="Courier New" w:cs="Courier New"/>
-          <w:sz w:val="20"/>
-          <w:szCs w:val="20"/>
-          <w:lang w:eastAsia="en-IN"/>
-        </w:rPr>
-        <w:t xml:space="preserve"> </w:t>
-      </w:r>
-      <w:proofErr w:type="spellStart"/>
-      <w:r>
-        <w:rPr>
-          <w:rFonts w:ascii="Courier New" w:eastAsia="Times New Roman" w:hAnsi="Courier New" w:cs="Courier New"/>
-          <w:sz w:val="20"/>
-          <w:szCs w:val="20"/>
-          <w:lang w:eastAsia="en-IN"/>
-        </w:rPr>
-        <w:t>init</w:t>
-      </w:r>
-      <w:proofErr w:type="spellEnd"/>
+      <w:r>
+        <w:rPr>
+          <w:rFonts w:ascii="Courier New" w:eastAsia="Times New Roman" w:hAnsi="Courier New" w:cs="Courier New"/>
+          <w:sz w:val="20"/>
+          <w:szCs w:val="20"/>
+          <w:lang w:eastAsia="en-IN"/>
+        </w:rPr>
+        <w:t>git init</w:t>
+      </w:r>
     </w:p>
     <w:p>
       <w:pPr>
@@ -5406,27 +4326,7 @@
           <w:szCs w:val="24"/>
           <w:lang w:eastAsia="en-IN"/>
         </w:rPr>
-        <w:t xml:space="preserve">✅ </w:t>
-      </w:r>
-      <w:proofErr w:type="gramStart"/>
-      <w:r>
-        <w:rPr>
-          <w:rFonts w:ascii="Times New Roman" w:eastAsia="Times New Roman" w:hAnsi="Times New Roman" w:cs="Times New Roman"/>
-          <w:sz w:val="24"/>
-          <w:szCs w:val="24"/>
-          <w:lang w:eastAsia="en-IN"/>
-        </w:rPr>
-        <w:t>This</w:t>
-      </w:r>
-      <w:proofErr w:type="gramEnd"/>
-      <w:r>
-        <w:rPr>
-          <w:rFonts w:ascii="Times New Roman" w:eastAsia="Times New Roman" w:hAnsi="Times New Roman" w:cs="Times New Roman"/>
-          <w:sz w:val="24"/>
-          <w:szCs w:val="24"/>
-          <w:lang w:eastAsia="en-IN"/>
-        </w:rPr>
-        <w:t xml:space="preserve"> means you already had a </w:t>
+        <w:t xml:space="preserve">✅ This means you already had a </w:t>
       </w:r>
       <w:r>
         <w:rPr>
@@ -5444,27 +4344,7 @@
           <w:szCs w:val="24"/>
           <w:lang w:eastAsia="en-IN"/>
         </w:rPr>
-        <w:t xml:space="preserve"> folder inside your project (it’s already a </w:t>
-      </w:r>
-      <w:proofErr w:type="spellStart"/>
-      <w:r>
-        <w:rPr>
-          <w:rFonts w:ascii="Times New Roman" w:eastAsia="Times New Roman" w:hAnsi="Times New Roman" w:cs="Times New Roman"/>
-          <w:sz w:val="24"/>
-          <w:szCs w:val="24"/>
-          <w:lang w:eastAsia="en-IN"/>
-        </w:rPr>
-        <w:t>Git</w:t>
-      </w:r>
-      <w:proofErr w:type="spellEnd"/>
-      <w:r>
-        <w:rPr>
-          <w:rFonts w:ascii="Times New Roman" w:eastAsia="Times New Roman" w:hAnsi="Times New Roman" w:cs="Times New Roman"/>
-          <w:sz w:val="24"/>
-          <w:szCs w:val="24"/>
-          <w:lang w:eastAsia="en-IN"/>
-        </w:rPr>
-        <w:t xml:space="preserve"> repo).</w:t>
+        <w:t xml:space="preserve"> folder inside your project (it’s already a Git repo).</w:t>
       </w:r>
       <w:r>
         <w:rPr>
@@ -5603,25 +4483,14 @@
           <w:lang w:eastAsia="en-IN"/>
         </w:rPr>
       </w:pPr>
-      <w:proofErr w:type="gramStart"/>
-      <w:r>
-        <w:rPr>
-          <w:rFonts w:ascii="Courier New" w:eastAsia="Times New Roman" w:hAnsi="Courier New" w:cs="Courier New"/>
-          <w:sz w:val="20"/>
-          <w:szCs w:val="20"/>
-          <w:lang w:eastAsia="en-IN"/>
-        </w:rPr>
-        <w:t>git</w:t>
-      </w:r>
-      <w:proofErr w:type="gramEnd"/>
-      <w:r>
-        <w:rPr>
-          <w:rFonts w:ascii="Courier New" w:eastAsia="Times New Roman" w:hAnsi="Courier New" w:cs="Courier New"/>
-          <w:sz w:val="20"/>
-          <w:szCs w:val="20"/>
-          <w:lang w:eastAsia="en-IN"/>
-        </w:rPr>
-        <w:t xml:space="preserve"> add .</w:t>
+      <w:r>
+        <w:rPr>
+          <w:rFonts w:ascii="Courier New" w:eastAsia="Times New Roman" w:hAnsi="Courier New" w:cs="Courier New"/>
+          <w:sz w:val="20"/>
+          <w:szCs w:val="20"/>
+          <w:lang w:eastAsia="en-IN"/>
+        </w:rPr>
+        <w:t>git add .</w:t>
       </w:r>
     </w:p>
     <w:p>
@@ -5652,25 +4521,14 @@
           <w:lang w:eastAsia="en-IN"/>
         </w:rPr>
       </w:pPr>
-      <w:proofErr w:type="gramStart"/>
-      <w:r>
-        <w:rPr>
-          <w:rFonts w:ascii="Courier New" w:eastAsia="Times New Roman" w:hAnsi="Courier New" w:cs="Courier New"/>
-          <w:sz w:val="20"/>
-          <w:szCs w:val="20"/>
-          <w:lang w:eastAsia="en-IN"/>
-        </w:rPr>
-        <w:t>git</w:t>
-      </w:r>
-      <w:proofErr w:type="gramEnd"/>
-      <w:r>
-        <w:rPr>
-          <w:rFonts w:ascii="Courier New" w:eastAsia="Times New Roman" w:hAnsi="Courier New" w:cs="Courier New"/>
-          <w:sz w:val="20"/>
-          <w:szCs w:val="20"/>
-          <w:lang w:eastAsia="en-IN"/>
-        </w:rPr>
-        <w:t xml:space="preserve"> commit -m "add index"</w:t>
+      <w:r>
+        <w:rPr>
+          <w:rFonts w:ascii="Courier New" w:eastAsia="Times New Roman" w:hAnsi="Courier New" w:cs="Courier New"/>
+          <w:sz w:val="20"/>
+          <w:szCs w:val="20"/>
+          <w:lang w:eastAsia="en-IN"/>
+        </w:rPr>
+        <w:t>git commit -m "add index"</w:t>
       </w:r>
     </w:p>
     <w:p>
@@ -5777,25 +4635,14 @@
           <w:lang w:eastAsia="en-IN"/>
         </w:rPr>
       </w:pPr>
-      <w:proofErr w:type="gramStart"/>
-      <w:r>
-        <w:rPr>
-          <w:rFonts w:ascii="Courier New" w:eastAsia="Times New Roman" w:hAnsi="Courier New" w:cs="Courier New"/>
-          <w:sz w:val="20"/>
-          <w:szCs w:val="20"/>
-          <w:lang w:eastAsia="en-IN"/>
-        </w:rPr>
-        <w:t>nothing</w:t>
-      </w:r>
-      <w:proofErr w:type="gramEnd"/>
-      <w:r>
-        <w:rPr>
-          <w:rFonts w:ascii="Courier New" w:eastAsia="Times New Roman" w:hAnsi="Courier New" w:cs="Courier New"/>
-          <w:sz w:val="20"/>
-          <w:szCs w:val="20"/>
-          <w:lang w:eastAsia="en-IN"/>
-        </w:rPr>
-        <w:t xml:space="preserve"> to commit, working tree clean</w:t>
+      <w:r>
+        <w:rPr>
+          <w:rFonts w:ascii="Courier New" w:eastAsia="Times New Roman" w:hAnsi="Courier New" w:cs="Courier New"/>
+          <w:sz w:val="20"/>
+          <w:szCs w:val="20"/>
+          <w:lang w:eastAsia="en-IN"/>
+        </w:rPr>
+        <w:t>nothing to commit, working tree clean</w:t>
       </w:r>
     </w:p>
     <w:p>
@@ -5815,27 +4662,7 @@
           <w:szCs w:val="24"/>
           <w:lang w:eastAsia="en-IN"/>
         </w:rPr>
-        <w:t xml:space="preserve">✅ </w:t>
-      </w:r>
-      <w:proofErr w:type="gramStart"/>
-      <w:r>
-        <w:rPr>
-          <w:rFonts w:ascii="Times New Roman" w:eastAsia="Times New Roman" w:hAnsi="Times New Roman" w:cs="Times New Roman"/>
-          <w:sz w:val="24"/>
-          <w:szCs w:val="24"/>
-          <w:lang w:eastAsia="en-IN"/>
-        </w:rPr>
-        <w:t>This</w:t>
-      </w:r>
-      <w:proofErr w:type="gramEnd"/>
-      <w:r>
-        <w:rPr>
-          <w:rFonts w:ascii="Times New Roman" w:eastAsia="Times New Roman" w:hAnsi="Times New Roman" w:cs="Times New Roman"/>
-          <w:sz w:val="24"/>
-          <w:szCs w:val="24"/>
-          <w:lang w:eastAsia="en-IN"/>
-        </w:rPr>
-        <w:t xml:space="preserve"> means:</w:t>
+        <w:t>✅ This means:</w:t>
       </w:r>
     </w:p>
     <w:p>
@@ -5903,27 +4730,7 @@
           <w:szCs w:val="24"/>
           <w:lang w:eastAsia="en-IN"/>
         </w:rPr>
-        <w:t xml:space="preserve">The “add index” commit didn’t add anything new (since </w:t>
-      </w:r>
-      <w:proofErr w:type="spellStart"/>
-      <w:r>
-        <w:rPr>
-          <w:rFonts w:ascii="Times New Roman" w:eastAsia="Times New Roman" w:hAnsi="Times New Roman" w:cs="Times New Roman"/>
-          <w:sz w:val="24"/>
-          <w:szCs w:val="24"/>
-          <w:lang w:eastAsia="en-IN"/>
-        </w:rPr>
-        <w:t>your</w:t>
-      </w:r>
-      <w:proofErr w:type="spellEnd"/>
-      <w:r>
-        <w:rPr>
-          <w:rFonts w:ascii="Times New Roman" w:eastAsia="Times New Roman" w:hAnsi="Times New Roman" w:cs="Times New Roman"/>
-          <w:sz w:val="24"/>
-          <w:szCs w:val="24"/>
-          <w:lang w:eastAsia="en-IN"/>
-        </w:rPr>
-        <w:t xml:space="preserve"> working directory is clean).</w:t>
+        <w:t>The “add index” commit didn’t add anything new (since your working directory is clean).</w:t>
       </w:r>
     </w:p>
     <w:p>
@@ -6057,25 +4864,14 @@
           <w:lang w:eastAsia="en-IN"/>
         </w:rPr>
       </w:pPr>
-      <w:proofErr w:type="gramStart"/>
-      <w:r>
-        <w:rPr>
-          <w:rFonts w:ascii="Courier New" w:eastAsia="Times New Roman" w:hAnsi="Courier New" w:cs="Courier New"/>
-          <w:sz w:val="20"/>
-          <w:szCs w:val="20"/>
-          <w:lang w:eastAsia="en-IN"/>
-        </w:rPr>
-        <w:t>git</w:t>
-      </w:r>
-      <w:proofErr w:type="gramEnd"/>
-      <w:r>
-        <w:rPr>
-          <w:rFonts w:ascii="Courier New" w:eastAsia="Times New Roman" w:hAnsi="Courier New" w:cs="Courier New"/>
-          <w:sz w:val="20"/>
-          <w:szCs w:val="20"/>
-          <w:lang w:eastAsia="en-IN"/>
-        </w:rPr>
-        <w:t xml:space="preserve"> push</w:t>
+      <w:r>
+        <w:rPr>
+          <w:rFonts w:ascii="Courier New" w:eastAsia="Times New Roman" w:hAnsi="Courier New" w:cs="Courier New"/>
+          <w:sz w:val="20"/>
+          <w:szCs w:val="20"/>
+          <w:lang w:eastAsia="en-IN"/>
+        </w:rPr>
+        <w:t>git push</w:t>
       </w:r>
     </w:p>
     <w:p>
@@ -6182,45 +4978,14 @@
           <w:lang w:eastAsia="en-IN"/>
         </w:rPr>
       </w:pPr>
-      <w:proofErr w:type="gramStart"/>
-      <w:r>
-        <w:rPr>
-          <w:rFonts w:ascii="Courier New" w:eastAsia="Times New Roman" w:hAnsi="Courier New" w:cs="Courier New"/>
-          <w:sz w:val="20"/>
-          <w:szCs w:val="20"/>
-          <w:lang w:eastAsia="en-IN"/>
-        </w:rPr>
-        <w:t>error</w:t>
-      </w:r>
-      <w:proofErr w:type="gramEnd"/>
-      <w:r>
-        <w:rPr>
-          <w:rFonts w:ascii="Courier New" w:eastAsia="Times New Roman" w:hAnsi="Courier New" w:cs="Courier New"/>
-          <w:sz w:val="20"/>
-          <w:szCs w:val="20"/>
-          <w:lang w:eastAsia="en-IN"/>
-        </w:rPr>
-        <w:t xml:space="preserve">: RPC failed; curl 55 </w:t>
-      </w:r>
-      <w:proofErr w:type="spellStart"/>
-      <w:r>
-        <w:rPr>
-          <w:rFonts w:ascii="Courier New" w:eastAsia="Times New Roman" w:hAnsi="Courier New" w:cs="Courier New"/>
-          <w:sz w:val="20"/>
-          <w:szCs w:val="20"/>
-          <w:lang w:eastAsia="en-IN"/>
-        </w:rPr>
-        <w:t>Recv</w:t>
-      </w:r>
-      <w:proofErr w:type="spellEnd"/>
-      <w:r>
-        <w:rPr>
-          <w:rFonts w:ascii="Courier New" w:eastAsia="Times New Roman" w:hAnsi="Courier New" w:cs="Courier New"/>
-          <w:sz w:val="20"/>
-          <w:szCs w:val="20"/>
-          <w:lang w:eastAsia="en-IN"/>
-        </w:rPr>
-        <w:t xml:space="preserve"> failure: Connection was reset</w:t>
+      <w:r>
+        <w:rPr>
+          <w:rFonts w:ascii="Courier New" w:eastAsia="Times New Roman" w:hAnsi="Courier New" w:cs="Courier New"/>
+          <w:sz w:val="20"/>
+          <w:szCs w:val="20"/>
+          <w:lang w:eastAsia="en-IN"/>
+        </w:rPr>
+        <w:t>error: RPC failed; curl 55 Recv failure: Connection was reset</w:t>
       </w:r>
     </w:p>
     <w:p>
@@ -6289,25 +5054,14 @@
           <w:lang w:eastAsia="en-IN"/>
         </w:rPr>
       </w:pPr>
-      <w:proofErr w:type="gramStart"/>
-      <w:r>
-        <w:rPr>
-          <w:rFonts w:ascii="Courier New" w:eastAsia="Times New Roman" w:hAnsi="Courier New" w:cs="Courier New"/>
-          <w:sz w:val="20"/>
-          <w:szCs w:val="20"/>
-          <w:lang w:eastAsia="en-IN"/>
-        </w:rPr>
-        <w:t>fatal</w:t>
-      </w:r>
-      <w:proofErr w:type="gramEnd"/>
-      <w:r>
-        <w:rPr>
-          <w:rFonts w:ascii="Courier New" w:eastAsia="Times New Roman" w:hAnsi="Courier New" w:cs="Courier New"/>
-          <w:sz w:val="20"/>
-          <w:szCs w:val="20"/>
-          <w:lang w:eastAsia="en-IN"/>
-        </w:rPr>
-        <w:t>: the remote end hung up unexpectedly</w:t>
+      <w:r>
+        <w:rPr>
+          <w:rFonts w:ascii="Courier New" w:eastAsia="Times New Roman" w:hAnsi="Courier New" w:cs="Courier New"/>
+          <w:sz w:val="20"/>
+          <w:szCs w:val="20"/>
+          <w:lang w:eastAsia="en-IN"/>
+        </w:rPr>
+        <w:t>fatal: the remote end hung up unexpectedly</w:t>
       </w:r>
     </w:p>
     <w:p>
@@ -6365,27 +5119,7 @@
           <w:szCs w:val="24"/>
           <w:lang w:eastAsia="en-IN"/>
         </w:rPr>
-        <w:t xml:space="preserve">❌ </w:t>
-      </w:r>
-      <w:proofErr w:type="gramStart"/>
-      <w:r>
-        <w:rPr>
-          <w:rFonts w:ascii="Times New Roman" w:eastAsia="Times New Roman" w:hAnsi="Times New Roman" w:cs="Times New Roman"/>
-          <w:sz w:val="24"/>
-          <w:szCs w:val="24"/>
-          <w:lang w:eastAsia="en-IN"/>
-        </w:rPr>
-        <w:t>This</w:t>
-      </w:r>
-      <w:proofErr w:type="gramEnd"/>
-      <w:r>
-        <w:rPr>
-          <w:rFonts w:ascii="Times New Roman" w:eastAsia="Times New Roman" w:hAnsi="Times New Roman" w:cs="Times New Roman"/>
-          <w:sz w:val="24"/>
-          <w:szCs w:val="24"/>
-          <w:lang w:eastAsia="en-IN"/>
-        </w:rPr>
-        <w:t xml:space="preserve"> part is the </w:t>
+        <w:t xml:space="preserve">❌ This part is the </w:t>
       </w:r>
       <w:r>
         <w:rPr>
@@ -6512,67 +5246,7 @@
           <w:szCs w:val="24"/>
           <w:lang w:eastAsia="en-IN"/>
         </w:rPr>
-        <w:t xml:space="preserve"> to your remote (</w:t>
-      </w:r>
-      <w:proofErr w:type="spellStart"/>
-      <w:r>
-        <w:rPr>
-          <w:rFonts w:ascii="Times New Roman" w:eastAsia="Times New Roman" w:hAnsi="Times New Roman" w:cs="Times New Roman"/>
-          <w:sz w:val="24"/>
-          <w:szCs w:val="24"/>
-          <w:lang w:eastAsia="en-IN"/>
-        </w:rPr>
-        <w:t>GitHub</w:t>
-      </w:r>
-      <w:proofErr w:type="spellEnd"/>
-      <w:r>
-        <w:rPr>
-          <w:rFonts w:ascii="Times New Roman" w:eastAsia="Times New Roman" w:hAnsi="Times New Roman" w:cs="Times New Roman"/>
-          <w:sz w:val="24"/>
-          <w:szCs w:val="24"/>
-          <w:lang w:eastAsia="en-IN"/>
-        </w:rPr>
-        <w:t xml:space="preserve"> / </w:t>
-      </w:r>
-      <w:proofErr w:type="spellStart"/>
-      <w:r>
-        <w:rPr>
-          <w:rFonts w:ascii="Times New Roman" w:eastAsia="Times New Roman" w:hAnsi="Times New Roman" w:cs="Times New Roman"/>
-          <w:sz w:val="24"/>
-          <w:szCs w:val="24"/>
-          <w:lang w:eastAsia="en-IN"/>
-        </w:rPr>
-        <w:t>GitLab</w:t>
-      </w:r>
-      <w:proofErr w:type="spellEnd"/>
-      <w:r>
-        <w:rPr>
-          <w:rFonts w:ascii="Times New Roman" w:eastAsia="Times New Roman" w:hAnsi="Times New Roman" w:cs="Times New Roman"/>
-          <w:sz w:val="24"/>
-          <w:szCs w:val="24"/>
-          <w:lang w:eastAsia="en-IN"/>
-        </w:rPr>
-        <w:t xml:space="preserve"> / </w:t>
-      </w:r>
-      <w:proofErr w:type="spellStart"/>
-      <w:r>
-        <w:rPr>
-          <w:rFonts w:ascii="Times New Roman" w:eastAsia="Times New Roman" w:hAnsi="Times New Roman" w:cs="Times New Roman"/>
-          <w:sz w:val="24"/>
-          <w:szCs w:val="24"/>
-          <w:lang w:eastAsia="en-IN"/>
-        </w:rPr>
-        <w:t>Bitbucket</w:t>
-      </w:r>
-      <w:proofErr w:type="spellEnd"/>
-      <w:r>
-        <w:rPr>
-          <w:rFonts w:ascii="Times New Roman" w:eastAsia="Times New Roman" w:hAnsi="Times New Roman" w:cs="Times New Roman"/>
-          <w:sz w:val="24"/>
-          <w:szCs w:val="24"/>
-          <w:lang w:eastAsia="en-IN"/>
-        </w:rPr>
-        <w:t>), and during that process:</w:t>
+        <w:t xml:space="preserve"> to your remote (GitHub / GitLab / Bitbucket), and during that process:</w:t>
       </w:r>
     </w:p>
     <w:p>
@@ -6742,19 +5416,8 @@
           <w:szCs w:val="20"/>
           <w:lang w:eastAsia="en-IN"/>
         </w:rPr>
-        <w:t xml:space="preserve">Writing objects: 100% (51/51), 127.72 </w:t>
-      </w:r>
-      <w:proofErr w:type="spellStart"/>
-      <w:r>
-        <w:rPr>
-          <w:rFonts w:ascii="Courier New" w:eastAsia="Times New Roman" w:hAnsi="Courier New" w:cs="Courier New"/>
-          <w:sz w:val="20"/>
-          <w:szCs w:val="20"/>
-          <w:lang w:eastAsia="en-IN"/>
-        </w:rPr>
-        <w:t>MiB</w:t>
-      </w:r>
-      <w:proofErr w:type="spellEnd"/>
+        <w:t>Writing objects: 100% (51/51), 127.72 MiB</w:t>
+      </w:r>
     </w:p>
     <w:p>
       <w:pPr>
@@ -6956,65 +5619,14 @@
           <w:lang w:eastAsia="en-IN"/>
         </w:rPr>
       </w:pPr>
-      <w:proofErr w:type="gramStart"/>
-      <w:r>
-        <w:rPr>
-          <w:rFonts w:ascii="Courier New" w:eastAsia="Times New Roman" w:hAnsi="Courier New" w:cs="Courier New"/>
-          <w:sz w:val="20"/>
-          <w:szCs w:val="20"/>
-          <w:lang w:eastAsia="en-IN"/>
-        </w:rPr>
-        <w:t>git</w:t>
-      </w:r>
-      <w:proofErr w:type="gramEnd"/>
-      <w:r>
-        <w:rPr>
-          <w:rFonts w:ascii="Courier New" w:eastAsia="Times New Roman" w:hAnsi="Courier New" w:cs="Courier New"/>
-          <w:sz w:val="20"/>
-          <w:szCs w:val="20"/>
-          <w:lang w:eastAsia="en-IN"/>
-        </w:rPr>
-        <w:t xml:space="preserve"> </w:t>
-      </w:r>
-      <w:proofErr w:type="spellStart"/>
-      <w:r>
-        <w:rPr>
-          <w:rFonts w:ascii="Courier New" w:eastAsia="Times New Roman" w:hAnsi="Courier New" w:cs="Courier New"/>
-          <w:sz w:val="20"/>
-          <w:szCs w:val="20"/>
-          <w:lang w:eastAsia="en-IN"/>
-        </w:rPr>
-        <w:t>config</w:t>
-      </w:r>
-      <w:proofErr w:type="spellEnd"/>
-      <w:r>
-        <w:rPr>
-          <w:rFonts w:ascii="Courier New" w:eastAsia="Times New Roman" w:hAnsi="Courier New" w:cs="Courier New"/>
-          <w:sz w:val="20"/>
-          <w:szCs w:val="20"/>
-          <w:lang w:eastAsia="en-IN"/>
-        </w:rPr>
-        <w:t xml:space="preserve"> --global </w:t>
-      </w:r>
-      <w:proofErr w:type="spellStart"/>
-      <w:r>
-        <w:rPr>
-          <w:rFonts w:ascii="Courier New" w:eastAsia="Times New Roman" w:hAnsi="Courier New" w:cs="Courier New"/>
-          <w:sz w:val="20"/>
-          <w:szCs w:val="20"/>
-          <w:lang w:eastAsia="en-IN"/>
-        </w:rPr>
-        <w:t>http.postBuffer</w:t>
-      </w:r>
-      <w:proofErr w:type="spellEnd"/>
-      <w:r>
-        <w:rPr>
-          <w:rFonts w:ascii="Courier New" w:eastAsia="Times New Roman" w:hAnsi="Courier New" w:cs="Courier New"/>
-          <w:sz w:val="20"/>
-          <w:szCs w:val="20"/>
-          <w:lang w:eastAsia="en-IN"/>
-        </w:rPr>
-        <w:t xml:space="preserve"> 524288000</w:t>
+      <w:r>
+        <w:rPr>
+          <w:rFonts w:ascii="Courier New" w:eastAsia="Times New Roman" w:hAnsi="Courier New" w:cs="Courier New"/>
+          <w:sz w:val="20"/>
+          <w:szCs w:val="20"/>
+          <w:lang w:eastAsia="en-IN"/>
+        </w:rPr>
+        <w:t>git config --global http.postBuffer 524288000</w:t>
       </w:r>
     </w:p>
     <w:p>
@@ -7112,65 +5724,14 @@
           <w:lang w:eastAsia="en-IN"/>
         </w:rPr>
       </w:pPr>
-      <w:proofErr w:type="gramStart"/>
-      <w:r>
-        <w:rPr>
-          <w:rFonts w:ascii="Courier New" w:eastAsia="Times New Roman" w:hAnsi="Courier New" w:cs="Courier New"/>
-          <w:sz w:val="20"/>
-          <w:szCs w:val="20"/>
-          <w:lang w:eastAsia="en-IN"/>
-        </w:rPr>
-        <w:t>git</w:t>
-      </w:r>
-      <w:proofErr w:type="gramEnd"/>
-      <w:r>
-        <w:rPr>
-          <w:rFonts w:ascii="Courier New" w:eastAsia="Times New Roman" w:hAnsi="Courier New" w:cs="Courier New"/>
-          <w:sz w:val="20"/>
-          <w:szCs w:val="20"/>
-          <w:lang w:eastAsia="en-IN"/>
-        </w:rPr>
-        <w:t xml:space="preserve"> </w:t>
-      </w:r>
-      <w:proofErr w:type="spellStart"/>
-      <w:r>
-        <w:rPr>
-          <w:rFonts w:ascii="Courier New" w:eastAsia="Times New Roman" w:hAnsi="Courier New" w:cs="Courier New"/>
-          <w:sz w:val="20"/>
-          <w:szCs w:val="20"/>
-          <w:lang w:eastAsia="en-IN"/>
-        </w:rPr>
-        <w:t>config</w:t>
-      </w:r>
-      <w:proofErr w:type="spellEnd"/>
-      <w:r>
-        <w:rPr>
-          <w:rFonts w:ascii="Courier New" w:eastAsia="Times New Roman" w:hAnsi="Courier New" w:cs="Courier New"/>
-          <w:sz w:val="20"/>
-          <w:szCs w:val="20"/>
-          <w:lang w:eastAsia="en-IN"/>
-        </w:rPr>
-        <w:t xml:space="preserve"> --global </w:t>
-      </w:r>
-      <w:proofErr w:type="spellStart"/>
-      <w:r>
-        <w:rPr>
-          <w:rFonts w:ascii="Courier New" w:eastAsia="Times New Roman" w:hAnsi="Courier New" w:cs="Courier New"/>
-          <w:sz w:val="20"/>
-          <w:szCs w:val="20"/>
-          <w:lang w:eastAsia="en-IN"/>
-        </w:rPr>
-        <w:t>core.compression</w:t>
-      </w:r>
-      <w:proofErr w:type="spellEnd"/>
-      <w:r>
-        <w:rPr>
-          <w:rFonts w:ascii="Courier New" w:eastAsia="Times New Roman" w:hAnsi="Courier New" w:cs="Courier New"/>
-          <w:sz w:val="20"/>
-          <w:szCs w:val="20"/>
-          <w:lang w:eastAsia="en-IN"/>
-        </w:rPr>
-        <w:t xml:space="preserve"> 0</w:t>
+      <w:r>
+        <w:rPr>
+          <w:rFonts w:ascii="Courier New" w:eastAsia="Times New Roman" w:hAnsi="Courier New" w:cs="Courier New"/>
+          <w:sz w:val="20"/>
+          <w:szCs w:val="20"/>
+          <w:lang w:eastAsia="en-IN"/>
+        </w:rPr>
+        <w:t>git config --global core.compression 0</w:t>
       </w:r>
     </w:p>
     <w:p>
@@ -7218,31 +5779,7 @@
           <w:szCs w:val="27"/>
           <w:lang w:eastAsia="en-IN"/>
         </w:rPr>
-        <w:t xml:space="preserve">✅ Step 3 — </w:t>
-      </w:r>
-      <w:proofErr w:type="gramStart"/>
-      <w:r>
-        <w:rPr>
-          <w:rFonts w:ascii="Times New Roman" w:eastAsia="Times New Roman" w:hAnsi="Times New Roman" w:cs="Times New Roman"/>
-          <w:b/>
-          <w:bCs/>
-          <w:sz w:val="27"/>
-          <w:szCs w:val="27"/>
-          <w:lang w:eastAsia="en-IN"/>
-        </w:rPr>
-        <w:t>If</w:t>
-      </w:r>
-      <w:proofErr w:type="gramEnd"/>
-      <w:r>
-        <w:rPr>
-          <w:rFonts w:ascii="Times New Roman" w:eastAsia="Times New Roman" w:hAnsi="Times New Roman" w:cs="Times New Roman"/>
-          <w:b/>
-          <w:bCs/>
-          <w:sz w:val="27"/>
-          <w:szCs w:val="27"/>
-          <w:lang w:eastAsia="en-IN"/>
-        </w:rPr>
-        <w:t xml:space="preserve"> you have large files, use Git LFS</w:t>
+        <w:t>✅ Step 3 — If you have large files, use Git LFS</w:t>
       </w:r>
     </w:p>
     <w:p>
@@ -7313,45 +5850,14 @@
           <w:lang w:eastAsia="en-IN"/>
         </w:rPr>
       </w:pPr>
-      <w:proofErr w:type="gramStart"/>
-      <w:r>
-        <w:rPr>
-          <w:rFonts w:ascii="Courier New" w:eastAsia="Times New Roman" w:hAnsi="Courier New" w:cs="Courier New"/>
-          <w:sz w:val="20"/>
-          <w:szCs w:val="20"/>
-          <w:lang w:eastAsia="en-IN"/>
-        </w:rPr>
-        <w:t>git</w:t>
-      </w:r>
-      <w:proofErr w:type="gramEnd"/>
-      <w:r>
-        <w:rPr>
-          <w:rFonts w:ascii="Courier New" w:eastAsia="Times New Roman" w:hAnsi="Courier New" w:cs="Courier New"/>
-          <w:sz w:val="20"/>
-          <w:szCs w:val="20"/>
-          <w:lang w:eastAsia="en-IN"/>
-        </w:rPr>
-        <w:t xml:space="preserve"> </w:t>
-      </w:r>
-      <w:proofErr w:type="spellStart"/>
-      <w:r>
-        <w:rPr>
-          <w:rFonts w:ascii="Courier New" w:eastAsia="Times New Roman" w:hAnsi="Courier New" w:cs="Courier New"/>
-          <w:sz w:val="20"/>
-          <w:szCs w:val="20"/>
-          <w:lang w:eastAsia="en-IN"/>
-        </w:rPr>
-        <w:t>lfs</w:t>
-      </w:r>
-      <w:proofErr w:type="spellEnd"/>
-      <w:r>
-        <w:rPr>
-          <w:rFonts w:ascii="Courier New" w:eastAsia="Times New Roman" w:hAnsi="Courier New" w:cs="Courier New"/>
-          <w:sz w:val="20"/>
-          <w:szCs w:val="20"/>
-          <w:lang w:eastAsia="en-IN"/>
-        </w:rPr>
-        <w:t xml:space="preserve"> install</w:t>
+      <w:r>
+        <w:rPr>
+          <w:rFonts w:ascii="Courier New" w:eastAsia="Times New Roman" w:hAnsi="Courier New" w:cs="Courier New"/>
+          <w:sz w:val="20"/>
+          <w:szCs w:val="20"/>
+          <w:lang w:eastAsia="en-IN"/>
+        </w:rPr>
+        <w:t>git lfs install</w:t>
       </w:r>
     </w:p>
     <w:p>
@@ -7382,45 +5888,14 @@
           <w:lang w:eastAsia="en-IN"/>
         </w:rPr>
       </w:pPr>
-      <w:proofErr w:type="gramStart"/>
-      <w:r>
-        <w:rPr>
-          <w:rFonts w:ascii="Courier New" w:eastAsia="Times New Roman" w:hAnsi="Courier New" w:cs="Courier New"/>
-          <w:sz w:val="20"/>
-          <w:szCs w:val="20"/>
-          <w:lang w:eastAsia="en-IN"/>
-        </w:rPr>
-        <w:t>git</w:t>
-      </w:r>
-      <w:proofErr w:type="gramEnd"/>
-      <w:r>
-        <w:rPr>
-          <w:rFonts w:ascii="Courier New" w:eastAsia="Times New Roman" w:hAnsi="Courier New" w:cs="Courier New"/>
-          <w:sz w:val="20"/>
-          <w:szCs w:val="20"/>
-          <w:lang w:eastAsia="en-IN"/>
-        </w:rPr>
-        <w:t xml:space="preserve"> </w:t>
-      </w:r>
-      <w:proofErr w:type="spellStart"/>
-      <w:r>
-        <w:rPr>
-          <w:rFonts w:ascii="Courier New" w:eastAsia="Times New Roman" w:hAnsi="Courier New" w:cs="Courier New"/>
-          <w:sz w:val="20"/>
-          <w:szCs w:val="20"/>
-          <w:lang w:eastAsia="en-IN"/>
-        </w:rPr>
-        <w:t>lfs</w:t>
-      </w:r>
-      <w:proofErr w:type="spellEnd"/>
-      <w:r>
-        <w:rPr>
-          <w:rFonts w:ascii="Courier New" w:eastAsia="Times New Roman" w:hAnsi="Courier New" w:cs="Courier New"/>
-          <w:sz w:val="20"/>
-          <w:szCs w:val="20"/>
-          <w:lang w:eastAsia="en-IN"/>
-        </w:rPr>
-        <w:t xml:space="preserve"> track "*.jpg"</w:t>
+      <w:r>
+        <w:rPr>
+          <w:rFonts w:ascii="Courier New" w:eastAsia="Times New Roman" w:hAnsi="Courier New" w:cs="Courier New"/>
+          <w:sz w:val="20"/>
+          <w:szCs w:val="20"/>
+          <w:lang w:eastAsia="en-IN"/>
+        </w:rPr>
+        <w:t>git lfs track "*.jpg"</w:t>
       </w:r>
     </w:p>
     <w:p>
@@ -7451,65 +5926,14 @@
           <w:lang w:eastAsia="en-IN"/>
         </w:rPr>
       </w:pPr>
-      <w:proofErr w:type="gramStart"/>
-      <w:r>
-        <w:rPr>
-          <w:rFonts w:ascii="Courier New" w:eastAsia="Times New Roman" w:hAnsi="Courier New" w:cs="Courier New"/>
-          <w:sz w:val="20"/>
-          <w:szCs w:val="20"/>
-          <w:lang w:eastAsia="en-IN"/>
-        </w:rPr>
-        <w:t>git</w:t>
-      </w:r>
-      <w:proofErr w:type="gramEnd"/>
-      <w:r>
-        <w:rPr>
-          <w:rFonts w:ascii="Courier New" w:eastAsia="Times New Roman" w:hAnsi="Courier New" w:cs="Courier New"/>
-          <w:sz w:val="20"/>
-          <w:szCs w:val="20"/>
-          <w:lang w:eastAsia="en-IN"/>
-        </w:rPr>
-        <w:t xml:space="preserve"> </w:t>
-      </w:r>
-      <w:proofErr w:type="spellStart"/>
-      <w:r>
-        <w:rPr>
-          <w:rFonts w:ascii="Courier New" w:eastAsia="Times New Roman" w:hAnsi="Courier New" w:cs="Courier New"/>
-          <w:sz w:val="20"/>
-          <w:szCs w:val="20"/>
-          <w:lang w:eastAsia="en-IN"/>
-        </w:rPr>
-        <w:t>lfs</w:t>
-      </w:r>
-      <w:proofErr w:type="spellEnd"/>
-      <w:r>
-        <w:rPr>
-          <w:rFonts w:ascii="Courier New" w:eastAsia="Times New Roman" w:hAnsi="Courier New" w:cs="Courier New"/>
-          <w:sz w:val="20"/>
-          <w:szCs w:val="20"/>
-          <w:lang w:eastAsia="en-IN"/>
-        </w:rPr>
-        <w:t xml:space="preserve"> track "*.</w:t>
-      </w:r>
-      <w:proofErr w:type="spellStart"/>
-      <w:r>
-        <w:rPr>
-          <w:rFonts w:ascii="Courier New" w:eastAsia="Times New Roman" w:hAnsi="Courier New" w:cs="Courier New"/>
-          <w:sz w:val="20"/>
-          <w:szCs w:val="20"/>
-          <w:lang w:eastAsia="en-IN"/>
-        </w:rPr>
-        <w:t>png</w:t>
-      </w:r>
-      <w:proofErr w:type="spellEnd"/>
-      <w:r>
-        <w:rPr>
-          <w:rFonts w:ascii="Courier New" w:eastAsia="Times New Roman" w:hAnsi="Courier New" w:cs="Courier New"/>
-          <w:sz w:val="20"/>
-          <w:szCs w:val="20"/>
-          <w:lang w:eastAsia="en-IN"/>
-        </w:rPr>
-        <w:t>"</w:t>
+      <w:r>
+        <w:rPr>
+          <w:rFonts w:ascii="Courier New" w:eastAsia="Times New Roman" w:hAnsi="Courier New" w:cs="Courier New"/>
+          <w:sz w:val="20"/>
+          <w:szCs w:val="20"/>
+          <w:lang w:eastAsia="en-IN"/>
+        </w:rPr>
+        <w:t>git lfs track "*.png"</w:t>
       </w:r>
     </w:p>
     <w:p>
@@ -7540,45 +5964,14 @@
           <w:lang w:eastAsia="en-IN"/>
         </w:rPr>
       </w:pPr>
-      <w:proofErr w:type="gramStart"/>
-      <w:r>
-        <w:rPr>
-          <w:rFonts w:ascii="Courier New" w:eastAsia="Times New Roman" w:hAnsi="Courier New" w:cs="Courier New"/>
-          <w:sz w:val="20"/>
-          <w:szCs w:val="20"/>
-          <w:lang w:eastAsia="en-IN"/>
-        </w:rPr>
-        <w:t>git</w:t>
-      </w:r>
-      <w:proofErr w:type="gramEnd"/>
-      <w:r>
-        <w:rPr>
-          <w:rFonts w:ascii="Courier New" w:eastAsia="Times New Roman" w:hAnsi="Courier New" w:cs="Courier New"/>
-          <w:sz w:val="20"/>
-          <w:szCs w:val="20"/>
-          <w:lang w:eastAsia="en-IN"/>
-        </w:rPr>
-        <w:t xml:space="preserve"> </w:t>
-      </w:r>
-      <w:proofErr w:type="spellStart"/>
-      <w:r>
-        <w:rPr>
-          <w:rFonts w:ascii="Courier New" w:eastAsia="Times New Roman" w:hAnsi="Courier New" w:cs="Courier New"/>
-          <w:sz w:val="20"/>
-          <w:szCs w:val="20"/>
-          <w:lang w:eastAsia="en-IN"/>
-        </w:rPr>
-        <w:t>lfs</w:t>
-      </w:r>
-      <w:proofErr w:type="spellEnd"/>
-      <w:r>
-        <w:rPr>
-          <w:rFonts w:ascii="Courier New" w:eastAsia="Times New Roman" w:hAnsi="Courier New" w:cs="Courier New"/>
-          <w:sz w:val="20"/>
-          <w:szCs w:val="20"/>
-          <w:lang w:eastAsia="en-IN"/>
-        </w:rPr>
-        <w:t xml:space="preserve"> track "*.zip"</w:t>
+      <w:r>
+        <w:rPr>
+          <w:rFonts w:ascii="Courier New" w:eastAsia="Times New Roman" w:hAnsi="Courier New" w:cs="Courier New"/>
+          <w:sz w:val="20"/>
+          <w:szCs w:val="20"/>
+          <w:lang w:eastAsia="en-IN"/>
+        </w:rPr>
+        <w:t>git lfs track "*.zip"</w:t>
       </w:r>
     </w:p>
     <w:p>
@@ -7609,37 +6002,15 @@
           <w:lang w:eastAsia="en-IN"/>
         </w:rPr>
       </w:pPr>
-      <w:proofErr w:type="gramStart"/>
-      <w:r>
-        <w:rPr>
-          <w:rFonts w:ascii="Courier New" w:eastAsia="Times New Roman" w:hAnsi="Courier New" w:cs="Courier New"/>
-          <w:sz w:val="20"/>
-          <w:szCs w:val="20"/>
-          <w:lang w:eastAsia="en-IN"/>
-        </w:rPr>
-        <w:t>git</w:t>
-      </w:r>
-      <w:proofErr w:type="gramEnd"/>
-      <w:r>
-        <w:rPr>
-          <w:rFonts w:ascii="Courier New" w:eastAsia="Times New Roman" w:hAnsi="Courier New" w:cs="Courier New"/>
-          <w:sz w:val="20"/>
-          <w:szCs w:val="20"/>
-          <w:lang w:eastAsia="en-IN"/>
-        </w:rPr>
-        <w:t xml:space="preserve"> add .</w:t>
-      </w:r>
-      <w:proofErr w:type="spellStart"/>
-      <w:r>
-        <w:rPr>
-          <w:rFonts w:ascii="Courier New" w:eastAsia="Times New Roman" w:hAnsi="Courier New" w:cs="Courier New"/>
-          <w:sz w:val="20"/>
-          <w:szCs w:val="20"/>
-          <w:lang w:eastAsia="en-IN"/>
-        </w:rPr>
-        <w:t>gitattributes</w:t>
-      </w:r>
-      <w:proofErr w:type="spellEnd"/>
+      <w:r>
+        <w:rPr>
+          <w:rFonts w:ascii="Courier New" w:eastAsia="Times New Roman" w:hAnsi="Courier New" w:cs="Courier New"/>
+          <w:sz w:val="20"/>
+          <w:szCs w:val="20"/>
+          <w:lang w:eastAsia="en-IN"/>
+        </w:rPr>
+        <w:t>git add .gitattributes</w:t>
+      </w:r>
     </w:p>
     <w:p>
       <w:pPr>
@@ -7669,25 +6040,14 @@
           <w:lang w:eastAsia="en-IN"/>
         </w:rPr>
       </w:pPr>
-      <w:proofErr w:type="gramStart"/>
-      <w:r>
-        <w:rPr>
-          <w:rFonts w:ascii="Courier New" w:eastAsia="Times New Roman" w:hAnsi="Courier New" w:cs="Courier New"/>
-          <w:sz w:val="20"/>
-          <w:szCs w:val="20"/>
-          <w:lang w:eastAsia="en-IN"/>
-        </w:rPr>
-        <w:t>git</w:t>
-      </w:r>
-      <w:proofErr w:type="gramEnd"/>
-      <w:r>
-        <w:rPr>
-          <w:rFonts w:ascii="Courier New" w:eastAsia="Times New Roman" w:hAnsi="Courier New" w:cs="Courier New"/>
-          <w:sz w:val="20"/>
-          <w:szCs w:val="20"/>
-          <w:lang w:eastAsia="en-IN"/>
-        </w:rPr>
-        <w:t xml:space="preserve"> add .</w:t>
+      <w:r>
+        <w:rPr>
+          <w:rFonts w:ascii="Courier New" w:eastAsia="Times New Roman" w:hAnsi="Courier New" w:cs="Courier New"/>
+          <w:sz w:val="20"/>
+          <w:szCs w:val="20"/>
+          <w:lang w:eastAsia="en-IN"/>
+        </w:rPr>
+        <w:t>git add .</w:t>
       </w:r>
     </w:p>
     <w:p>
@@ -7718,45 +6078,14 @@
           <w:lang w:eastAsia="en-IN"/>
         </w:rPr>
       </w:pPr>
-      <w:proofErr w:type="gramStart"/>
-      <w:r>
-        <w:rPr>
-          <w:rFonts w:ascii="Courier New" w:eastAsia="Times New Roman" w:hAnsi="Courier New" w:cs="Courier New"/>
-          <w:sz w:val="20"/>
-          <w:szCs w:val="20"/>
-          <w:lang w:eastAsia="en-IN"/>
-        </w:rPr>
-        <w:t>git</w:t>
-      </w:r>
-      <w:proofErr w:type="gramEnd"/>
-      <w:r>
-        <w:rPr>
-          <w:rFonts w:ascii="Courier New" w:eastAsia="Times New Roman" w:hAnsi="Courier New" w:cs="Courier New"/>
-          <w:sz w:val="20"/>
-          <w:szCs w:val="20"/>
-          <w:lang w:eastAsia="en-IN"/>
-        </w:rPr>
-        <w:t xml:space="preserve"> commit -m "track large files using git </w:t>
-      </w:r>
-      <w:proofErr w:type="spellStart"/>
-      <w:r>
-        <w:rPr>
-          <w:rFonts w:ascii="Courier New" w:eastAsia="Times New Roman" w:hAnsi="Courier New" w:cs="Courier New"/>
-          <w:sz w:val="20"/>
-          <w:szCs w:val="20"/>
-          <w:lang w:eastAsia="en-IN"/>
-        </w:rPr>
-        <w:t>lfs</w:t>
-      </w:r>
-      <w:proofErr w:type="spellEnd"/>
-      <w:r>
-        <w:rPr>
-          <w:rFonts w:ascii="Courier New" w:eastAsia="Times New Roman" w:hAnsi="Courier New" w:cs="Courier New"/>
-          <w:sz w:val="20"/>
-          <w:szCs w:val="20"/>
-          <w:lang w:eastAsia="en-IN"/>
-        </w:rPr>
-        <w:t>"</w:t>
+      <w:r>
+        <w:rPr>
+          <w:rFonts w:ascii="Courier New" w:eastAsia="Times New Roman" w:hAnsi="Courier New" w:cs="Courier New"/>
+          <w:sz w:val="20"/>
+          <w:szCs w:val="20"/>
+          <w:lang w:eastAsia="en-IN"/>
+        </w:rPr>
+        <w:t>git commit -m "track large files using git lfs"</w:t>
       </w:r>
     </w:p>
     <w:p>
@@ -7787,25 +6116,14 @@
           <w:lang w:eastAsia="en-IN"/>
         </w:rPr>
       </w:pPr>
-      <w:proofErr w:type="gramStart"/>
-      <w:r>
-        <w:rPr>
-          <w:rFonts w:ascii="Courier New" w:eastAsia="Times New Roman" w:hAnsi="Courier New" w:cs="Courier New"/>
-          <w:sz w:val="20"/>
-          <w:szCs w:val="20"/>
-          <w:lang w:eastAsia="en-IN"/>
-        </w:rPr>
-        <w:t>git</w:t>
-      </w:r>
-      <w:proofErr w:type="gramEnd"/>
-      <w:r>
-        <w:rPr>
-          <w:rFonts w:ascii="Courier New" w:eastAsia="Times New Roman" w:hAnsi="Courier New" w:cs="Courier New"/>
-          <w:sz w:val="20"/>
-          <w:szCs w:val="20"/>
-          <w:lang w:eastAsia="en-IN"/>
-        </w:rPr>
-        <w:t xml:space="preserve"> push origin main</w:t>
+      <w:r>
+        <w:rPr>
+          <w:rFonts w:ascii="Courier New" w:eastAsia="Times New Roman" w:hAnsi="Courier New" w:cs="Courier New"/>
+          <w:sz w:val="20"/>
+          <w:szCs w:val="20"/>
+          <w:lang w:eastAsia="en-IN"/>
+        </w:rPr>
+        <w:t>git push origin main</w:t>
       </w:r>
     </w:p>
     <w:p>
@@ -7903,25 +6221,14 @@
           <w:lang w:eastAsia="en-IN"/>
         </w:rPr>
       </w:pPr>
-      <w:proofErr w:type="gramStart"/>
-      <w:r>
-        <w:rPr>
-          <w:rFonts w:ascii="Courier New" w:eastAsia="Times New Roman" w:hAnsi="Courier New" w:cs="Courier New"/>
-          <w:sz w:val="20"/>
-          <w:szCs w:val="20"/>
-          <w:lang w:eastAsia="en-IN"/>
-        </w:rPr>
-        <w:t>git</w:t>
-      </w:r>
-      <w:proofErr w:type="gramEnd"/>
-      <w:r>
-        <w:rPr>
-          <w:rFonts w:ascii="Courier New" w:eastAsia="Times New Roman" w:hAnsi="Courier New" w:cs="Courier New"/>
-          <w:sz w:val="20"/>
-          <w:szCs w:val="20"/>
-          <w:lang w:eastAsia="en-IN"/>
-        </w:rPr>
-        <w:t xml:space="preserve"> push origin main</w:t>
+      <w:r>
+        <w:rPr>
+          <w:rFonts w:ascii="Courier New" w:eastAsia="Times New Roman" w:hAnsi="Courier New" w:cs="Courier New"/>
+          <w:sz w:val="20"/>
+          <w:szCs w:val="20"/>
+          <w:lang w:eastAsia="en-IN"/>
+        </w:rPr>
+        <w:t>git push origin main</w:t>
       </w:r>
     </w:p>
     <w:p>
@@ -8039,25 +6346,14 @@
           <w:lang w:eastAsia="en-IN"/>
         </w:rPr>
       </w:pPr>
-      <w:proofErr w:type="gramStart"/>
-      <w:r>
-        <w:rPr>
-          <w:rFonts w:ascii="Courier New" w:eastAsia="Times New Roman" w:hAnsi="Courier New" w:cs="Courier New"/>
-          <w:sz w:val="20"/>
-          <w:szCs w:val="20"/>
-          <w:lang w:eastAsia="en-IN"/>
-        </w:rPr>
-        <w:t>git</w:t>
-      </w:r>
-      <w:proofErr w:type="gramEnd"/>
-      <w:r>
-        <w:rPr>
-          <w:rFonts w:ascii="Courier New" w:eastAsia="Times New Roman" w:hAnsi="Courier New" w:cs="Courier New"/>
-          <w:sz w:val="20"/>
-          <w:szCs w:val="20"/>
-          <w:lang w:eastAsia="en-IN"/>
-        </w:rPr>
-        <w:t xml:space="preserve"> reset HEAD~1</w:t>
+      <w:r>
+        <w:rPr>
+          <w:rFonts w:ascii="Courier New" w:eastAsia="Times New Roman" w:hAnsi="Courier New" w:cs="Courier New"/>
+          <w:sz w:val="20"/>
+          <w:szCs w:val="20"/>
+          <w:lang w:eastAsia="en-IN"/>
+        </w:rPr>
+        <w:t>git reset HEAD~1</w:t>
       </w:r>
     </w:p>
     <w:p>
@@ -8088,37 +6384,15 @@
           <w:lang w:eastAsia="en-IN"/>
         </w:rPr>
       </w:pPr>
-      <w:proofErr w:type="gramStart"/>
-      <w:r>
-        <w:rPr>
-          <w:rFonts w:ascii="Courier New" w:eastAsia="Times New Roman" w:hAnsi="Courier New" w:cs="Courier New"/>
-          <w:sz w:val="20"/>
-          <w:szCs w:val="20"/>
-          <w:lang w:eastAsia="en-IN"/>
-        </w:rPr>
-        <w:t>git</w:t>
-      </w:r>
-      <w:proofErr w:type="gramEnd"/>
-      <w:r>
-        <w:rPr>
-          <w:rFonts w:ascii="Courier New" w:eastAsia="Times New Roman" w:hAnsi="Courier New" w:cs="Courier New"/>
-          <w:sz w:val="20"/>
-          <w:szCs w:val="20"/>
-          <w:lang w:eastAsia="en-IN"/>
-        </w:rPr>
-        <w:t xml:space="preserve"> add </w:t>
-      </w:r>
-      <w:proofErr w:type="spellStart"/>
-      <w:r>
-        <w:rPr>
-          <w:rFonts w:ascii="Courier New" w:eastAsia="Times New Roman" w:hAnsi="Courier New" w:cs="Courier New"/>
-          <w:sz w:val="20"/>
-          <w:szCs w:val="20"/>
-          <w:lang w:eastAsia="en-IN"/>
-        </w:rPr>
-        <w:t>some_files</w:t>
-      </w:r>
-      <w:proofErr w:type="spellEnd"/>
+      <w:r>
+        <w:rPr>
+          <w:rFonts w:ascii="Courier New" w:eastAsia="Times New Roman" w:hAnsi="Courier New" w:cs="Courier New"/>
+          <w:sz w:val="20"/>
+          <w:szCs w:val="20"/>
+          <w:lang w:eastAsia="en-IN"/>
+        </w:rPr>
+        <w:t>git add some_files</w:t>
+      </w:r>
     </w:p>
     <w:p>
       <w:pPr>
@@ -8148,25 +6422,14 @@
           <w:lang w:eastAsia="en-IN"/>
         </w:rPr>
       </w:pPr>
-      <w:proofErr w:type="gramStart"/>
-      <w:r>
-        <w:rPr>
-          <w:rFonts w:ascii="Courier New" w:eastAsia="Times New Roman" w:hAnsi="Courier New" w:cs="Courier New"/>
-          <w:sz w:val="20"/>
-          <w:szCs w:val="20"/>
-          <w:lang w:eastAsia="en-IN"/>
-        </w:rPr>
-        <w:t>git</w:t>
-      </w:r>
-      <w:proofErr w:type="gramEnd"/>
-      <w:r>
-        <w:rPr>
-          <w:rFonts w:ascii="Courier New" w:eastAsia="Times New Roman" w:hAnsi="Courier New" w:cs="Courier New"/>
-          <w:sz w:val="20"/>
-          <w:szCs w:val="20"/>
-          <w:lang w:eastAsia="en-IN"/>
-        </w:rPr>
-        <w:t xml:space="preserve"> commit -m "partial commit 1"</w:t>
+      <w:r>
+        <w:rPr>
+          <w:rFonts w:ascii="Courier New" w:eastAsia="Times New Roman" w:hAnsi="Courier New" w:cs="Courier New"/>
+          <w:sz w:val="20"/>
+          <w:szCs w:val="20"/>
+          <w:lang w:eastAsia="en-IN"/>
+        </w:rPr>
+        <w:t>git commit -m "partial commit 1"</w:t>
       </w:r>
     </w:p>
     <w:p>
@@ -8197,25 +6460,14 @@
           <w:lang w:eastAsia="en-IN"/>
         </w:rPr>
       </w:pPr>
-      <w:proofErr w:type="gramStart"/>
-      <w:r>
-        <w:rPr>
-          <w:rFonts w:ascii="Courier New" w:eastAsia="Times New Roman" w:hAnsi="Courier New" w:cs="Courier New"/>
-          <w:sz w:val="20"/>
-          <w:szCs w:val="20"/>
-          <w:lang w:eastAsia="en-IN"/>
-        </w:rPr>
-        <w:t>git</w:t>
-      </w:r>
-      <w:proofErr w:type="gramEnd"/>
-      <w:r>
-        <w:rPr>
-          <w:rFonts w:ascii="Courier New" w:eastAsia="Times New Roman" w:hAnsi="Courier New" w:cs="Courier New"/>
-          <w:sz w:val="20"/>
-          <w:szCs w:val="20"/>
-          <w:lang w:eastAsia="en-IN"/>
-        </w:rPr>
-        <w:t xml:space="preserve"> push</w:t>
+      <w:r>
+        <w:rPr>
+          <w:rFonts w:ascii="Courier New" w:eastAsia="Times New Roman" w:hAnsi="Courier New" w:cs="Courier New"/>
+          <w:sz w:val="20"/>
+          <w:szCs w:val="20"/>
+          <w:lang w:eastAsia="en-IN"/>
+        </w:rPr>
+        <w:t>git push</w:t>
       </w:r>
     </w:p>
     <w:p>
@@ -8246,37 +6498,15 @@
           <w:lang w:eastAsia="en-IN"/>
         </w:rPr>
       </w:pPr>
-      <w:proofErr w:type="gramStart"/>
-      <w:r>
-        <w:rPr>
-          <w:rFonts w:ascii="Courier New" w:eastAsia="Times New Roman" w:hAnsi="Courier New" w:cs="Courier New"/>
-          <w:sz w:val="20"/>
-          <w:szCs w:val="20"/>
-          <w:lang w:eastAsia="en-IN"/>
-        </w:rPr>
-        <w:t>git</w:t>
-      </w:r>
-      <w:proofErr w:type="gramEnd"/>
-      <w:r>
-        <w:rPr>
-          <w:rFonts w:ascii="Courier New" w:eastAsia="Times New Roman" w:hAnsi="Courier New" w:cs="Courier New"/>
-          <w:sz w:val="20"/>
-          <w:szCs w:val="20"/>
-          <w:lang w:eastAsia="en-IN"/>
-        </w:rPr>
-        <w:t xml:space="preserve"> add </w:t>
-      </w:r>
-      <w:proofErr w:type="spellStart"/>
-      <w:r>
-        <w:rPr>
-          <w:rFonts w:ascii="Courier New" w:eastAsia="Times New Roman" w:hAnsi="Courier New" w:cs="Courier New"/>
-          <w:sz w:val="20"/>
-          <w:szCs w:val="20"/>
-          <w:lang w:eastAsia="en-IN"/>
-        </w:rPr>
-        <w:t>remaining_files</w:t>
-      </w:r>
-      <w:proofErr w:type="spellEnd"/>
+      <w:r>
+        <w:rPr>
+          <w:rFonts w:ascii="Courier New" w:eastAsia="Times New Roman" w:hAnsi="Courier New" w:cs="Courier New"/>
+          <w:sz w:val="20"/>
+          <w:szCs w:val="20"/>
+          <w:lang w:eastAsia="en-IN"/>
+        </w:rPr>
+        <w:t>git add remaining_files</w:t>
+      </w:r>
     </w:p>
     <w:p>
       <w:pPr>
@@ -8306,25 +6536,14 @@
           <w:lang w:eastAsia="en-IN"/>
         </w:rPr>
       </w:pPr>
-      <w:proofErr w:type="gramStart"/>
-      <w:r>
-        <w:rPr>
-          <w:rFonts w:ascii="Courier New" w:eastAsia="Times New Roman" w:hAnsi="Courier New" w:cs="Courier New"/>
-          <w:sz w:val="20"/>
-          <w:szCs w:val="20"/>
-          <w:lang w:eastAsia="en-IN"/>
-        </w:rPr>
-        <w:t>git</w:t>
-      </w:r>
-      <w:proofErr w:type="gramEnd"/>
-      <w:r>
-        <w:rPr>
-          <w:rFonts w:ascii="Courier New" w:eastAsia="Times New Roman" w:hAnsi="Courier New" w:cs="Courier New"/>
-          <w:sz w:val="20"/>
-          <w:szCs w:val="20"/>
-          <w:lang w:eastAsia="en-IN"/>
-        </w:rPr>
-        <w:t xml:space="preserve"> commit -m "partial commit 2"</w:t>
+      <w:r>
+        <w:rPr>
+          <w:rFonts w:ascii="Courier New" w:eastAsia="Times New Roman" w:hAnsi="Courier New" w:cs="Courier New"/>
+          <w:sz w:val="20"/>
+          <w:szCs w:val="20"/>
+          <w:lang w:eastAsia="en-IN"/>
+        </w:rPr>
+        <w:t>git commit -m "partial commit 2"</w:t>
       </w:r>
     </w:p>
     <w:p>
@@ -8355,25 +6574,14 @@
           <w:lang w:eastAsia="en-IN"/>
         </w:rPr>
       </w:pPr>
-      <w:proofErr w:type="gramStart"/>
-      <w:r>
-        <w:rPr>
-          <w:rFonts w:ascii="Courier New" w:eastAsia="Times New Roman" w:hAnsi="Courier New" w:cs="Courier New"/>
-          <w:sz w:val="20"/>
-          <w:szCs w:val="20"/>
-          <w:lang w:eastAsia="en-IN"/>
-        </w:rPr>
-        <w:t>git</w:t>
-      </w:r>
-      <w:proofErr w:type="gramEnd"/>
-      <w:r>
-        <w:rPr>
-          <w:rFonts w:ascii="Courier New" w:eastAsia="Times New Roman" w:hAnsi="Courier New" w:cs="Courier New"/>
-          <w:sz w:val="20"/>
-          <w:szCs w:val="20"/>
-          <w:lang w:eastAsia="en-IN"/>
-        </w:rPr>
-        <w:t xml:space="preserve"> push</w:t>
+      <w:r>
+        <w:rPr>
+          <w:rFonts w:ascii="Courier New" w:eastAsia="Times New Roman" w:hAnsi="Courier New" w:cs="Courier New"/>
+          <w:sz w:val="20"/>
+          <w:szCs w:val="20"/>
+          <w:lang w:eastAsia="en-IN"/>
+        </w:rPr>
+        <w:t>git push</w:t>
       </w:r>
     </w:p>
     <w:p>
@@ -8471,45 +6679,14 @@
           <w:lang w:eastAsia="en-IN"/>
         </w:rPr>
       </w:pPr>
-      <w:proofErr w:type="gramStart"/>
-      <w:r>
-        <w:rPr>
-          <w:rFonts w:ascii="Courier New" w:eastAsia="Times New Roman" w:hAnsi="Courier New" w:cs="Courier New"/>
-          <w:sz w:val="20"/>
-          <w:szCs w:val="20"/>
-          <w:lang w:eastAsia="en-IN"/>
-        </w:rPr>
-        <w:t>git</w:t>
-      </w:r>
-      <w:proofErr w:type="gramEnd"/>
-      <w:r>
-        <w:rPr>
-          <w:rFonts w:ascii="Courier New" w:eastAsia="Times New Roman" w:hAnsi="Courier New" w:cs="Courier New"/>
-          <w:sz w:val="20"/>
-          <w:szCs w:val="20"/>
-          <w:lang w:eastAsia="en-IN"/>
-        </w:rPr>
-        <w:t xml:space="preserve"> </w:t>
-      </w:r>
-      <w:proofErr w:type="spellStart"/>
-      <w:r>
-        <w:rPr>
-          <w:rFonts w:ascii="Courier New" w:eastAsia="Times New Roman" w:hAnsi="Courier New" w:cs="Courier New"/>
-          <w:sz w:val="20"/>
-          <w:szCs w:val="20"/>
-          <w:lang w:eastAsia="en-IN"/>
-        </w:rPr>
-        <w:t>lfs</w:t>
-      </w:r>
-      <w:proofErr w:type="spellEnd"/>
-      <w:r>
-        <w:rPr>
-          <w:rFonts w:ascii="Courier New" w:eastAsia="Times New Roman" w:hAnsi="Courier New" w:cs="Courier New"/>
-          <w:sz w:val="20"/>
-          <w:szCs w:val="20"/>
-          <w:lang w:eastAsia="en-IN"/>
-        </w:rPr>
-        <w:t xml:space="preserve"> migrate info</w:t>
+      <w:r>
+        <w:rPr>
+          <w:rFonts w:ascii="Courier New" w:eastAsia="Times New Roman" w:hAnsi="Courier New" w:cs="Courier New"/>
+          <w:sz w:val="20"/>
+          <w:szCs w:val="20"/>
+          <w:lang w:eastAsia="en-IN"/>
+        </w:rPr>
+        <w:t>git lfs migrate info</w:t>
       </w:r>
     </w:p>
     <w:p>
@@ -8522,7 +6699,6 @@
           <w:lang w:eastAsia="en-IN"/>
         </w:rPr>
       </w:pPr>
-      <w:proofErr w:type="gramStart"/>
       <w:r>
         <w:rPr>
           <w:rFonts w:ascii="Times New Roman" w:eastAsia="Times New Roman" w:hAnsi="Times New Roman" w:cs="Times New Roman"/>
@@ -8532,7 +6708,6 @@
         </w:rPr>
         <w:t>or</w:t>
       </w:r>
-      <w:proofErr w:type="gramEnd"/>
     </w:p>
     <w:p>
       <w:pPr>
@@ -8562,25 +6737,14 @@
           <w:lang w:eastAsia="en-IN"/>
         </w:rPr>
       </w:pPr>
-      <w:proofErr w:type="gramStart"/>
-      <w:r>
-        <w:rPr>
-          <w:rFonts w:ascii="Courier New" w:eastAsia="Times New Roman" w:hAnsi="Courier New" w:cs="Courier New"/>
-          <w:sz w:val="20"/>
-          <w:szCs w:val="20"/>
-          <w:lang w:eastAsia="en-IN"/>
-        </w:rPr>
-        <w:t>git</w:t>
-      </w:r>
-      <w:proofErr w:type="gramEnd"/>
-      <w:r>
-        <w:rPr>
-          <w:rFonts w:ascii="Courier New" w:eastAsia="Times New Roman" w:hAnsi="Courier New" w:cs="Courier New"/>
-          <w:sz w:val="20"/>
-          <w:szCs w:val="20"/>
-          <w:lang w:eastAsia="en-IN"/>
-        </w:rPr>
-        <w:t xml:space="preserve"> rev-list --objects --all | sort -k 2 &gt; allfiles.txt</w:t>
+      <w:r>
+        <w:rPr>
+          <w:rFonts w:ascii="Courier New" w:eastAsia="Times New Roman" w:hAnsi="Courier New" w:cs="Courier New"/>
+          <w:sz w:val="20"/>
+          <w:szCs w:val="20"/>
+          <w:lang w:eastAsia="en-IN"/>
+        </w:rPr>
+        <w:t>git rev-list --objects --all | sort -k 2 &gt; allfiles.txt</w:t>
       </w:r>
     </w:p>
     <w:p>
@@ -9143,8 +7307,64 @@
       <w:pPr>
         <w:pStyle w:val="NormalWeb"/>
       </w:pPr>
+    </w:p>
+    <w:p>
+      <w:pPr>
+        <w:pStyle w:val="NormalWeb"/>
+      </w:pPr>
+    </w:p>
+    <w:p>
+      <w:pPr>
+        <w:pStyle w:val="NormalWeb"/>
+      </w:pPr>
+      <w:r>
+        <w:t>Need to change in contact_submit.php and in candidate_submit.php</w:t>
+      </w:r>
+    </w:p>
+    <w:p>
+      <w:pPr>
+        <w:pStyle w:val="NormalWeb"/>
+      </w:pPr>
       <w:bookmarkStart w:id="0" w:name="_GoBack"/>
       <w:bookmarkEnd w:id="0"/>
+      <w:r>
+        <w:t xml:space="preserve"> : </w:t>
+      </w:r>
+      <w:r>
+        <w:t>$mail-&gt;Host = 'smtp.yourdomain.com';        // your SMTP host</w:t>
+      </w:r>
+    </w:p>
+    <w:p>
+      <w:pPr>
+        <w:pStyle w:val="NormalWeb"/>
+      </w:pPr>
+      <w:r>
+        <w:t>$mail-&gt;Username = 'your_email@domain.com';  // your email</w:t>
+      </w:r>
+    </w:p>
+    <w:p>
+      <w:pPr>
+        <w:pStyle w:val="NormalWeb"/>
+      </w:pPr>
+      <w:r>
+        <w:t>$mail-&gt;Password = 'your_email_password';    // email password</w:t>
+      </w:r>
+    </w:p>
+    <w:p>
+      <w:pPr>
+        <w:pStyle w:val="NormalWeb"/>
+      </w:pPr>
+      <w:r>
+        <w:t>$mail-&gt;setFrom('your_email@domain.com', 'ANU Hospitality Staff');</w:t>
+      </w:r>
+    </w:p>
+    <w:p>
+      <w:pPr>
+        <w:pStyle w:val="NormalWeb"/>
+      </w:pPr>
+      <w:r>
+        <w:t>$mail-&gt;addAddress('admin@anuhospitality.com', 'Admin'); // admin email</w:t>
+      </w:r>
     </w:p>
     <w:sectPr>
       <w:pgSz w:w="11906" w:h="16838"/>

</xml_diff>